<commit_message>
Selezione puntini e spostamento
</commit_message>
<xml_diff>
--- a/4_Diari/2023-09-22_alexandru.ciobanu.docx
+++ b/4_Diari/2023-09-22_alexandru.ciobanu.docx
@@ -114,7 +114,7 @@
               <w:rPr>
                 <w:rFonts w:ascii="Arial" w:hAnsi="Arial" w:cs="Arial"/>
               </w:rPr>
-              <w:t>15</w:t>
+              <w:t>22</w:t>
             </w:r>
             <w:r>
               <w:rPr>
@@ -181,22 +181,57 @@
               <w:rPr>
                 <w:rFonts w:ascii="Arial" w:hAnsi="Arial" w:cs="Arial"/>
               </w:rPr>
-              <w:t xml:space="preserve">Fatto scheletro della grafica dell’applicativo, aggiunta puntini numerati sulla immagine, </w:t>
+              <w:t xml:space="preserve">Aggiunto </w:t>
             </w:r>
             <w:proofErr w:type="spellStart"/>
+            <w:proofErr w:type="gramStart"/>
             <w:r>
               <w:rPr>
                 <w:rFonts w:ascii="Arial" w:hAnsi="Arial" w:cs="Arial"/>
               </w:rPr>
-              <w:t>resize</w:t>
+              <w:t>getImageData</w:t>
             </w:r>
             <w:proofErr w:type="spellEnd"/>
             <w:r>
               <w:rPr>
                 <w:rFonts w:ascii="Arial" w:hAnsi="Arial" w:cs="Arial"/>
               </w:rPr>
-              <w:t xml:space="preserve"> dell’immagine e salvataggio dell’immagine con solo i puntini.</w:t>
-            </w:r>
+              <w:t>(</w:t>
+            </w:r>
+            <w:proofErr w:type="gramEnd"/>
+            <w:r>
+              <w:rPr>
+                <w:rFonts w:ascii="Arial" w:hAnsi="Arial" w:cs="Arial"/>
+              </w:rPr>
+              <w:t xml:space="preserve">) che prende </w:t>
+            </w:r>
+            <w:r>
+              <w:rPr>
+                <w:rFonts w:ascii="Arial" w:hAnsi="Arial" w:cs="Arial"/>
+              </w:rPr>
+              <w:t>l’immagine data dell’utente e la mette come sfondo del canvas.</w:t>
+            </w:r>
+          </w:p>
+          <w:p>
+            <w:pPr>
+              <w:rPr>
+                <w:rFonts w:ascii="Arial" w:hAnsi="Arial" w:cs="Arial"/>
+              </w:rPr>
+            </w:pPr>
+            <w:r>
+              <w:rPr>
+                <w:rFonts w:ascii="Arial" w:hAnsi="Arial" w:cs="Arial"/>
+              </w:rPr>
+              <w:t>I puntini si possono selezionare e spostare</w:t>
+            </w:r>
+            <w:r>
+              <w:rPr>
+                <w:rFonts w:ascii="Arial" w:hAnsi="Arial" w:cs="Arial"/>
+              </w:rPr>
+              <w:t>.</w:t>
+            </w:r>
+            <w:bookmarkStart w:id="3" w:name="_GoBack"/>
+            <w:bookmarkEnd w:id="3"/>
           </w:p>
         </w:tc>
       </w:tr>
@@ -252,6 +287,542 @@
                 <w:rFonts w:ascii="Arial" w:hAnsi="Arial" w:cs="Arial"/>
               </w:rPr>
             </w:pPr>
+            <w:r>
+              <w:rPr>
+                <w:rFonts w:ascii="Arial" w:hAnsi="Arial" w:cs="Arial"/>
+              </w:rPr>
+              <w:t xml:space="preserve">File input ha una scritta di default “No file </w:t>
+            </w:r>
+            <w:proofErr w:type="spellStart"/>
+            <w:r>
+              <w:rPr>
+                <w:rFonts w:ascii="Arial" w:hAnsi="Arial" w:cs="Arial"/>
+              </w:rPr>
+              <w:t>chosen</w:t>
+            </w:r>
+            <w:proofErr w:type="spellEnd"/>
+            <w:r>
+              <w:rPr>
+                <w:rFonts w:ascii="Arial" w:hAnsi="Arial" w:cs="Arial"/>
+              </w:rPr>
+              <w:t>”, per toglierla bisogna nascondere l’input e usare un label:</w:t>
+            </w:r>
+          </w:p>
+          <w:p>
+            <w:pPr>
+              <w:shd w:val="clear" w:color="auto" w:fill="1B2738"/>
+              <w:spacing w:line="285" w:lineRule="atLeast"/>
+              <w:rPr>
+                <w:rFonts w:ascii="Consolas" w:eastAsia="Times New Roman" w:hAnsi="Consolas" w:cs="Times New Roman"/>
+                <w:color w:val="9AA8C3"/>
+                <w:sz w:val="14"/>
+                <w:szCs w:val="21"/>
+                <w:lang w:eastAsia="it-CH"/>
+              </w:rPr>
+            </w:pPr>
+            <w:r>
+              <w:rPr>
+                <w:rFonts w:ascii="Consolas" w:eastAsia="Times New Roman" w:hAnsi="Consolas" w:cs="Times New Roman"/>
+                <w:color w:val="9AA8C3"/>
+                <w:sz w:val="14"/>
+                <w:szCs w:val="21"/>
+                <w:lang w:eastAsia="it-CH"/>
+              </w:rPr>
+              <w:t>&lt;</w:t>
+            </w:r>
+            <w:r>
+              <w:rPr>
+                <w:rFonts w:ascii="Consolas" w:eastAsia="Times New Roman" w:hAnsi="Consolas" w:cs="Times New Roman"/>
+                <w:color w:val="FF4C4C"/>
+                <w:sz w:val="14"/>
+                <w:szCs w:val="21"/>
+                <w:lang w:eastAsia="it-CH"/>
+              </w:rPr>
+              <w:t>input</w:t>
+            </w:r>
+            <w:r>
+              <w:rPr>
+                <w:rFonts w:ascii="Consolas" w:eastAsia="Times New Roman" w:hAnsi="Consolas" w:cs="Times New Roman"/>
+                <w:color w:val="9AA8C3"/>
+                <w:sz w:val="14"/>
+                <w:szCs w:val="21"/>
+                <w:lang w:eastAsia="it-CH"/>
+              </w:rPr>
+              <w:t xml:space="preserve"> </w:t>
+            </w:r>
+            <w:proofErr w:type="spellStart"/>
+            <w:r>
+              <w:rPr>
+                <w:rFonts w:ascii="Consolas" w:eastAsia="Times New Roman" w:hAnsi="Consolas" w:cs="Times New Roman"/>
+                <w:color w:val="FF7733"/>
+                <w:sz w:val="14"/>
+                <w:szCs w:val="21"/>
+                <w:lang w:eastAsia="it-CH"/>
+              </w:rPr>
+              <w:t>type</w:t>
+            </w:r>
+            <w:proofErr w:type="spellEnd"/>
+            <w:r>
+              <w:rPr>
+                <w:rFonts w:ascii="Consolas" w:eastAsia="Times New Roman" w:hAnsi="Consolas" w:cs="Times New Roman"/>
+                <w:color w:val="BBBBBB"/>
+                <w:sz w:val="14"/>
+                <w:szCs w:val="21"/>
+                <w:lang w:eastAsia="it-CH"/>
+              </w:rPr>
+              <w:t>=</w:t>
+            </w:r>
+            <w:r>
+              <w:rPr>
+                <w:rFonts w:ascii="Consolas" w:eastAsia="Times New Roman" w:hAnsi="Consolas" w:cs="Times New Roman"/>
+                <w:color w:val="4CFF76"/>
+                <w:sz w:val="14"/>
+                <w:szCs w:val="21"/>
+                <w:lang w:eastAsia="it-CH"/>
+              </w:rPr>
+              <w:t>"file"</w:t>
+            </w:r>
+            <w:r>
+              <w:rPr>
+                <w:rFonts w:ascii="Consolas" w:eastAsia="Times New Roman" w:hAnsi="Consolas" w:cs="Times New Roman"/>
+                <w:color w:val="9AA8C3"/>
+                <w:sz w:val="14"/>
+                <w:szCs w:val="21"/>
+                <w:lang w:eastAsia="it-CH"/>
+              </w:rPr>
+              <w:t xml:space="preserve"> </w:t>
+            </w:r>
+            <w:r>
+              <w:rPr>
+                <w:rFonts w:ascii="Consolas" w:eastAsia="Times New Roman" w:hAnsi="Consolas" w:cs="Times New Roman"/>
+                <w:color w:val="FF7733"/>
+                <w:sz w:val="14"/>
+                <w:szCs w:val="21"/>
+                <w:lang w:eastAsia="it-CH"/>
+              </w:rPr>
+              <w:t>style</w:t>
+            </w:r>
+            <w:r>
+              <w:rPr>
+                <w:rFonts w:ascii="Consolas" w:eastAsia="Times New Roman" w:hAnsi="Consolas" w:cs="Times New Roman"/>
+                <w:color w:val="BBBBBB"/>
+                <w:sz w:val="14"/>
+                <w:szCs w:val="21"/>
+                <w:lang w:eastAsia="it-CH"/>
+              </w:rPr>
+              <w:t>=</w:t>
+            </w:r>
+            <w:r>
+              <w:rPr>
+                <w:rFonts w:ascii="Consolas" w:eastAsia="Times New Roman" w:hAnsi="Consolas" w:cs="Times New Roman"/>
+                <w:color w:val="4CFF76"/>
+                <w:sz w:val="14"/>
+                <w:szCs w:val="21"/>
+                <w:lang w:eastAsia="it-CH"/>
+              </w:rPr>
+              <w:t>"</w:t>
+            </w:r>
+            <w:proofErr w:type="spellStart"/>
+            <w:r>
+              <w:rPr>
+                <w:rFonts w:ascii="Consolas" w:eastAsia="Times New Roman" w:hAnsi="Consolas" w:cs="Times New Roman"/>
+                <w:color w:val="4CFF76"/>
+                <w:sz w:val="14"/>
+                <w:szCs w:val="21"/>
+                <w:lang w:eastAsia="it-CH"/>
+              </w:rPr>
+              <w:t>visibility</w:t>
+            </w:r>
+            <w:proofErr w:type="spellEnd"/>
+            <w:r>
+              <w:rPr>
+                <w:rFonts w:ascii="Consolas" w:eastAsia="Times New Roman" w:hAnsi="Consolas" w:cs="Times New Roman"/>
+                <w:color w:val="4CFF76"/>
+                <w:sz w:val="14"/>
+                <w:szCs w:val="21"/>
+                <w:lang w:eastAsia="it-CH"/>
+              </w:rPr>
+              <w:t xml:space="preserve">: </w:t>
+            </w:r>
+            <w:proofErr w:type="spellStart"/>
+            <w:r>
+              <w:rPr>
+                <w:rFonts w:ascii="Consolas" w:eastAsia="Times New Roman" w:hAnsi="Consolas" w:cs="Times New Roman"/>
+                <w:color w:val="4CFF76"/>
+                <w:sz w:val="14"/>
+                <w:szCs w:val="21"/>
+                <w:lang w:eastAsia="it-CH"/>
+              </w:rPr>
+              <w:t>hidden</w:t>
+            </w:r>
+            <w:proofErr w:type="spellEnd"/>
+            <w:r>
+              <w:rPr>
+                <w:rFonts w:ascii="Consolas" w:eastAsia="Times New Roman" w:hAnsi="Consolas" w:cs="Times New Roman"/>
+                <w:color w:val="4CFF76"/>
+                <w:sz w:val="14"/>
+                <w:szCs w:val="21"/>
+                <w:lang w:eastAsia="it-CH"/>
+              </w:rPr>
+              <w:t>;"</w:t>
+            </w:r>
+            <w:r>
+              <w:rPr>
+                <w:rFonts w:ascii="Consolas" w:eastAsia="Times New Roman" w:hAnsi="Consolas" w:cs="Times New Roman"/>
+                <w:color w:val="9AA8C3"/>
+                <w:sz w:val="14"/>
+                <w:szCs w:val="21"/>
+                <w:lang w:eastAsia="it-CH"/>
+              </w:rPr>
+              <w:t xml:space="preserve"> </w:t>
+            </w:r>
+            <w:r>
+              <w:rPr>
+                <w:rFonts w:ascii="Consolas" w:eastAsia="Times New Roman" w:hAnsi="Consolas" w:cs="Times New Roman"/>
+                <w:color w:val="FF7733"/>
+                <w:sz w:val="14"/>
+                <w:szCs w:val="21"/>
+                <w:lang w:eastAsia="it-CH"/>
+              </w:rPr>
+              <w:t>name</w:t>
+            </w:r>
+            <w:r>
+              <w:rPr>
+                <w:rFonts w:ascii="Consolas" w:eastAsia="Times New Roman" w:hAnsi="Consolas" w:cs="Times New Roman"/>
+                <w:color w:val="BBBBBB"/>
+                <w:sz w:val="14"/>
+                <w:szCs w:val="21"/>
+                <w:lang w:eastAsia="it-CH"/>
+              </w:rPr>
+              <w:t>=</w:t>
+            </w:r>
+            <w:r>
+              <w:rPr>
+                <w:rFonts w:ascii="Consolas" w:eastAsia="Times New Roman" w:hAnsi="Consolas" w:cs="Times New Roman"/>
+                <w:color w:val="4CFF76"/>
+                <w:sz w:val="14"/>
+                <w:szCs w:val="21"/>
+                <w:lang w:eastAsia="it-CH"/>
+              </w:rPr>
+              <w:t>"file-</w:t>
+            </w:r>
+            <w:proofErr w:type="spellStart"/>
+            <w:r>
+              <w:rPr>
+                <w:rFonts w:ascii="Consolas" w:eastAsia="Times New Roman" w:hAnsi="Consolas" w:cs="Times New Roman"/>
+                <w:color w:val="4CFF76"/>
+                <w:sz w:val="14"/>
+                <w:szCs w:val="21"/>
+                <w:lang w:eastAsia="it-CH"/>
+              </w:rPr>
+              <w:t>selector</w:t>
+            </w:r>
+            <w:proofErr w:type="spellEnd"/>
+            <w:r>
+              <w:rPr>
+                <w:rFonts w:ascii="Consolas" w:eastAsia="Times New Roman" w:hAnsi="Consolas" w:cs="Times New Roman"/>
+                <w:color w:val="4CFF76"/>
+                <w:sz w:val="14"/>
+                <w:szCs w:val="21"/>
+                <w:lang w:eastAsia="it-CH"/>
+              </w:rPr>
+              <w:t>"</w:t>
+            </w:r>
+            <w:r>
+              <w:rPr>
+                <w:rFonts w:ascii="Consolas" w:eastAsia="Times New Roman" w:hAnsi="Consolas" w:cs="Times New Roman"/>
+                <w:color w:val="9AA8C3"/>
+                <w:sz w:val="14"/>
+                <w:szCs w:val="21"/>
+                <w:lang w:eastAsia="it-CH"/>
+              </w:rPr>
+              <w:t xml:space="preserve"> </w:t>
+            </w:r>
+            <w:r>
+              <w:rPr>
+                <w:rFonts w:ascii="Consolas" w:eastAsia="Times New Roman" w:hAnsi="Consolas" w:cs="Times New Roman"/>
+                <w:color w:val="FF7733"/>
+                <w:sz w:val="14"/>
+                <w:szCs w:val="21"/>
+                <w:lang w:eastAsia="it-CH"/>
+              </w:rPr>
+              <w:t>id</w:t>
+            </w:r>
+            <w:r>
+              <w:rPr>
+                <w:rFonts w:ascii="Consolas" w:eastAsia="Times New Roman" w:hAnsi="Consolas" w:cs="Times New Roman"/>
+                <w:color w:val="BBBBBB"/>
+                <w:sz w:val="14"/>
+                <w:szCs w:val="21"/>
+                <w:lang w:eastAsia="it-CH"/>
+              </w:rPr>
+              <w:t>=</w:t>
+            </w:r>
+            <w:r>
+              <w:rPr>
+                <w:rFonts w:ascii="Consolas" w:eastAsia="Times New Roman" w:hAnsi="Consolas" w:cs="Times New Roman"/>
+                <w:color w:val="4CFF76"/>
+                <w:sz w:val="14"/>
+                <w:szCs w:val="21"/>
+                <w:lang w:eastAsia="it-CH"/>
+              </w:rPr>
+              <w:t>"file-</w:t>
+            </w:r>
+            <w:proofErr w:type="spellStart"/>
+            <w:r>
+              <w:rPr>
+                <w:rFonts w:ascii="Consolas" w:eastAsia="Times New Roman" w:hAnsi="Consolas" w:cs="Times New Roman"/>
+                <w:color w:val="4CFF76"/>
+                <w:sz w:val="14"/>
+                <w:szCs w:val="21"/>
+                <w:lang w:eastAsia="it-CH"/>
+              </w:rPr>
+              <w:t>selector</w:t>
+            </w:r>
+            <w:proofErr w:type="spellEnd"/>
+            <w:r>
+              <w:rPr>
+                <w:rFonts w:ascii="Consolas" w:eastAsia="Times New Roman" w:hAnsi="Consolas" w:cs="Times New Roman"/>
+                <w:color w:val="4CFF76"/>
+                <w:sz w:val="14"/>
+                <w:szCs w:val="21"/>
+                <w:lang w:eastAsia="it-CH"/>
+              </w:rPr>
+              <w:t>"</w:t>
+            </w:r>
+            <w:r>
+              <w:rPr>
+                <w:rFonts w:ascii="Consolas" w:eastAsia="Times New Roman" w:hAnsi="Consolas" w:cs="Times New Roman"/>
+                <w:color w:val="9AA8C3"/>
+                <w:sz w:val="14"/>
+                <w:szCs w:val="21"/>
+                <w:lang w:eastAsia="it-CH"/>
+              </w:rPr>
+              <w:t xml:space="preserve"> </w:t>
+            </w:r>
+            <w:proofErr w:type="spellStart"/>
+            <w:r>
+              <w:rPr>
+                <w:rFonts w:ascii="Consolas" w:eastAsia="Times New Roman" w:hAnsi="Consolas" w:cs="Times New Roman"/>
+                <w:color w:val="FF7733"/>
+                <w:sz w:val="14"/>
+                <w:szCs w:val="21"/>
+                <w:lang w:eastAsia="it-CH"/>
+              </w:rPr>
+              <w:t>accept</w:t>
+            </w:r>
+            <w:proofErr w:type="spellEnd"/>
+            <w:r>
+              <w:rPr>
+                <w:rFonts w:ascii="Consolas" w:eastAsia="Times New Roman" w:hAnsi="Consolas" w:cs="Times New Roman"/>
+                <w:color w:val="BBBBBB"/>
+                <w:sz w:val="14"/>
+                <w:szCs w:val="21"/>
+                <w:lang w:eastAsia="it-CH"/>
+              </w:rPr>
+              <w:t>=</w:t>
+            </w:r>
+            <w:r>
+              <w:rPr>
+                <w:rFonts w:ascii="Consolas" w:eastAsia="Times New Roman" w:hAnsi="Consolas" w:cs="Times New Roman"/>
+                <w:color w:val="4CFF76"/>
+                <w:sz w:val="14"/>
+                <w:szCs w:val="21"/>
+                <w:lang w:eastAsia="it-CH"/>
+              </w:rPr>
+              <w:t>".jpg, .jpeg, .</w:t>
+            </w:r>
+            <w:proofErr w:type="spellStart"/>
+            <w:r>
+              <w:rPr>
+                <w:rFonts w:ascii="Consolas" w:eastAsia="Times New Roman" w:hAnsi="Consolas" w:cs="Times New Roman"/>
+                <w:color w:val="4CFF76"/>
+                <w:sz w:val="14"/>
+                <w:szCs w:val="21"/>
+                <w:lang w:eastAsia="it-CH"/>
+              </w:rPr>
+              <w:t>png</w:t>
+            </w:r>
+            <w:proofErr w:type="spellEnd"/>
+            <w:r>
+              <w:rPr>
+                <w:rFonts w:ascii="Consolas" w:eastAsia="Times New Roman" w:hAnsi="Consolas" w:cs="Times New Roman"/>
+                <w:color w:val="4CFF76"/>
+                <w:sz w:val="14"/>
+                <w:szCs w:val="21"/>
+                <w:lang w:eastAsia="it-CH"/>
+              </w:rPr>
+              <w:t>"</w:t>
+            </w:r>
+            <w:r>
+              <w:rPr>
+                <w:rFonts w:ascii="Consolas" w:eastAsia="Times New Roman" w:hAnsi="Consolas" w:cs="Times New Roman"/>
+                <w:color w:val="9AA8C3"/>
+                <w:sz w:val="14"/>
+                <w:szCs w:val="21"/>
+                <w:lang w:eastAsia="it-CH"/>
+              </w:rPr>
+              <w:t>&gt;</w:t>
+            </w:r>
+          </w:p>
+          <w:p>
+            <w:pPr>
+              <w:shd w:val="clear" w:color="auto" w:fill="1B2738"/>
+              <w:spacing w:line="285" w:lineRule="atLeast"/>
+              <w:rPr>
+                <w:rFonts w:ascii="Consolas" w:eastAsia="Times New Roman" w:hAnsi="Consolas" w:cs="Times New Roman"/>
+                <w:color w:val="BBBBBB"/>
+                <w:sz w:val="14"/>
+                <w:szCs w:val="21"/>
+                <w:lang w:eastAsia="it-CH"/>
+              </w:rPr>
+            </w:pPr>
+            <w:r>
+              <w:rPr>
+                <w:rFonts w:ascii="Consolas" w:eastAsia="Times New Roman" w:hAnsi="Consolas" w:cs="Times New Roman"/>
+                <w:color w:val="9AA8C3"/>
+                <w:sz w:val="14"/>
+                <w:szCs w:val="21"/>
+                <w:lang w:eastAsia="it-CH"/>
+              </w:rPr>
+              <w:t>&lt;</w:t>
+            </w:r>
+            <w:r>
+              <w:rPr>
+                <w:rFonts w:ascii="Consolas" w:eastAsia="Times New Roman" w:hAnsi="Consolas" w:cs="Times New Roman"/>
+                <w:color w:val="FF4C4C"/>
+                <w:sz w:val="14"/>
+                <w:szCs w:val="21"/>
+                <w:lang w:eastAsia="it-CH"/>
+              </w:rPr>
+              <w:t>label</w:t>
+            </w:r>
+            <w:r>
+              <w:rPr>
+                <w:rFonts w:ascii="Consolas" w:eastAsia="Times New Roman" w:hAnsi="Consolas" w:cs="Times New Roman"/>
+                <w:color w:val="9AA8C3"/>
+                <w:sz w:val="14"/>
+                <w:szCs w:val="21"/>
+                <w:lang w:eastAsia="it-CH"/>
+              </w:rPr>
+              <w:t xml:space="preserve"> </w:t>
+            </w:r>
+            <w:r>
+              <w:rPr>
+                <w:rFonts w:ascii="Consolas" w:eastAsia="Times New Roman" w:hAnsi="Consolas" w:cs="Times New Roman"/>
+                <w:color w:val="FF7733"/>
+                <w:sz w:val="14"/>
+                <w:szCs w:val="21"/>
+                <w:lang w:eastAsia="it-CH"/>
+              </w:rPr>
+              <w:t>for</w:t>
+            </w:r>
+            <w:r>
+              <w:rPr>
+                <w:rFonts w:ascii="Consolas" w:eastAsia="Times New Roman" w:hAnsi="Consolas" w:cs="Times New Roman"/>
+                <w:color w:val="BBBBBB"/>
+                <w:sz w:val="14"/>
+                <w:szCs w:val="21"/>
+                <w:lang w:eastAsia="it-CH"/>
+              </w:rPr>
+              <w:t>=</w:t>
+            </w:r>
+            <w:r>
+              <w:rPr>
+                <w:rFonts w:ascii="Consolas" w:eastAsia="Times New Roman" w:hAnsi="Consolas" w:cs="Times New Roman"/>
+                <w:color w:val="4CFF76"/>
+                <w:sz w:val="14"/>
+                <w:szCs w:val="21"/>
+                <w:lang w:eastAsia="it-CH"/>
+              </w:rPr>
+              <w:t>"file-</w:t>
+            </w:r>
+            <w:proofErr w:type="spellStart"/>
+            <w:r>
+              <w:rPr>
+                <w:rFonts w:ascii="Consolas" w:eastAsia="Times New Roman" w:hAnsi="Consolas" w:cs="Times New Roman"/>
+                <w:color w:val="4CFF76"/>
+                <w:sz w:val="14"/>
+                <w:szCs w:val="21"/>
+                <w:lang w:eastAsia="it-CH"/>
+              </w:rPr>
+              <w:t>selector</w:t>
+            </w:r>
+            <w:proofErr w:type="spellEnd"/>
+            <w:r>
+              <w:rPr>
+                <w:rFonts w:ascii="Consolas" w:eastAsia="Times New Roman" w:hAnsi="Consolas" w:cs="Times New Roman"/>
+                <w:color w:val="4CFF76"/>
+                <w:sz w:val="14"/>
+                <w:szCs w:val="21"/>
+                <w:lang w:eastAsia="it-CH"/>
+              </w:rPr>
+              <w:t>"</w:t>
+            </w:r>
+            <w:r>
+              <w:rPr>
+                <w:rFonts w:ascii="Consolas" w:eastAsia="Times New Roman" w:hAnsi="Consolas" w:cs="Times New Roman"/>
+                <w:color w:val="9AA8C3"/>
+                <w:sz w:val="14"/>
+                <w:szCs w:val="21"/>
+                <w:lang w:eastAsia="it-CH"/>
+              </w:rPr>
+              <w:t>&gt;</w:t>
+            </w:r>
+            <w:r>
+              <w:rPr>
+                <w:rFonts w:ascii="Consolas" w:eastAsia="Times New Roman" w:hAnsi="Consolas" w:cs="Times New Roman"/>
+                <w:color w:val="BBBBBB"/>
+                <w:sz w:val="14"/>
+                <w:szCs w:val="21"/>
+                <w:lang w:eastAsia="it-CH"/>
+              </w:rPr>
+              <w:t>Select file</w:t>
+            </w:r>
+            <w:r>
+              <w:rPr>
+                <w:rFonts w:ascii="Consolas" w:eastAsia="Times New Roman" w:hAnsi="Consolas" w:cs="Times New Roman"/>
+                <w:color w:val="9AA8C3"/>
+                <w:sz w:val="14"/>
+                <w:szCs w:val="21"/>
+                <w:lang w:eastAsia="it-CH"/>
+              </w:rPr>
+              <w:t>&lt;/</w:t>
+            </w:r>
+            <w:r>
+              <w:rPr>
+                <w:rFonts w:ascii="Consolas" w:eastAsia="Times New Roman" w:hAnsi="Consolas" w:cs="Times New Roman"/>
+                <w:color w:val="FF4C4C"/>
+                <w:sz w:val="14"/>
+                <w:szCs w:val="21"/>
+                <w:lang w:eastAsia="it-CH"/>
+              </w:rPr>
+              <w:t>label</w:t>
+            </w:r>
+            <w:r>
+              <w:rPr>
+                <w:rFonts w:ascii="Consolas" w:eastAsia="Times New Roman" w:hAnsi="Consolas" w:cs="Times New Roman"/>
+                <w:color w:val="9AA8C3"/>
+                <w:sz w:val="14"/>
+                <w:szCs w:val="21"/>
+                <w:lang w:eastAsia="it-CH"/>
+              </w:rPr>
+              <w:t>&gt;</w:t>
+            </w:r>
+          </w:p>
+          <w:p>
+            <w:pPr>
+              <w:rPr>
+                <w:rFonts w:ascii="Arial" w:hAnsi="Arial" w:cs="Arial"/>
+              </w:rPr>
+            </w:pPr>
+          </w:p>
+          <w:p>
+            <w:pPr>
+              <w:rPr>
+                <w:rFonts w:ascii="Arial" w:hAnsi="Arial" w:cs="Arial"/>
+              </w:rPr>
+            </w:pPr>
           </w:p>
         </w:tc>
       </w:tr>
@@ -304,12 +875,6 @@
                 <w:rFonts w:ascii="Arial" w:hAnsi="Arial" w:cs="Arial"/>
               </w:rPr>
             </w:pPr>
-            <w:r>
-              <w:rPr>
-                <w:rFonts w:ascii="Arial" w:hAnsi="Arial" w:cs="Arial"/>
-              </w:rPr>
-              <w:t>Avanti</w:t>
-            </w:r>
           </w:p>
         </w:tc>
       </w:tr>
@@ -362,14 +927,6 @@
                 <w:rFonts w:ascii="Arial" w:hAnsi="Arial" w:cs="Arial"/>
               </w:rPr>
             </w:pPr>
-            <w:r>
-              <w:rPr>
-                <w:rFonts w:ascii="Arial" w:hAnsi="Arial" w:cs="Arial"/>
-              </w:rPr>
-              <w:t>Movimento dei puntini e cancellazione dei puntini.</w:t>
-            </w:r>
-            <w:bookmarkStart w:id="3" w:name="_GoBack"/>
-            <w:bookmarkEnd w:id="3"/>
           </w:p>
         </w:tc>
       </w:tr>
@@ -3826,6 +4383,13 @@
     <w:pitch w:val="variable"/>
     <w:sig w:usb0="E0002EFF" w:usb1="C000785B" w:usb2="00000009" w:usb3="00000000" w:csb0="000001FF" w:csb1="00000000"/>
   </w:font>
+  <w:font w:name="Consolas">
+    <w:panose1 w:val="020B0609020204030204"/>
+    <w:charset w:val="00"/>
+    <w:family w:val="modern"/>
+    <w:pitch w:val="fixed"/>
+    <w:sig w:usb0="E00006FF" w:usb1="0000FCFF" w:usb2="00000001" w:usb3="00000000" w:csb0="0000019F" w:csb1="00000000"/>
+  </w:font>
   <w:font w:name="Calibri Light">
     <w:panose1 w:val="020F0302020204030204"/>
     <w:charset w:val="00"/>
@@ -3881,6 +4445,7 @@
     <w:rsid w:val="00331C62"/>
     <w:rsid w:val="00357BE2"/>
     <w:rsid w:val="00392F29"/>
+    <w:rsid w:val="003A4C0A"/>
     <w:rsid w:val="003B7632"/>
     <w:rsid w:val="003F5C32"/>
     <w:rsid w:val="003F61E7"/>
@@ -4773,7 +5338,7 @@
 </file>
 
 <file path=customXml/itemProps1.xml><?xml version="1.0" encoding="utf-8"?>
-<ds:datastoreItem xmlns:ds="http://schemas.openxmlformats.org/officeDocument/2006/customXml" ds:itemID="{A6FC3510-B61F-406A-B80F-4597E021954B}">
+<ds:datastoreItem xmlns:ds="http://schemas.openxmlformats.org/officeDocument/2006/customXml" ds:itemID="{86F2A3B1-224B-4ACF-B5C7-AFB24E94DFA7}">
   <ds:schemaRefs>
     <ds:schemaRef ds:uri="http://schemas.openxmlformats.org/officeDocument/2006/bibliography"/>
   </ds:schemaRefs>

</xml_diff>

<commit_message>
I puntini si possono eliminare
</commit_message>
<xml_diff>
--- a/4_Diari/2023-09-22_alexandru.ciobanu.docx
+++ b/4_Diari/2023-09-22_alexandru.ciobanu.docx
@@ -229,6 +229,13 @@
                 <w:rFonts w:ascii="Arial" w:hAnsi="Arial" w:cs="Arial"/>
               </w:rPr>
               <w:t>.</w:t>
+            </w:r>
+            <w:r>
+              <w:rPr>
+                <w:rFonts w:ascii="Arial" w:hAnsi="Arial" w:cs="Arial"/>
+              </w:rPr>
+              <w:br/>
+              <w:t>I puntini si possono eliminare.</w:t>
             </w:r>
             <w:bookmarkStart w:id="3" w:name="_GoBack"/>
             <w:bookmarkEnd w:id="3"/>
@@ -4417,6 +4424,7 @@
   <w:rsids>
     <w:rsidRoot w:val="003F5C32"/>
     <w:rsid w:val="000024DA"/>
+    <w:rsid w:val="00044A5B"/>
     <w:rsid w:val="00056466"/>
     <w:rsid w:val="000603D9"/>
     <w:rsid w:val="00081066"/>
@@ -4445,7 +4453,6 @@
     <w:rsid w:val="00331C62"/>
     <w:rsid w:val="00357BE2"/>
     <w:rsid w:val="00392F29"/>
-    <w:rsid w:val="003A4C0A"/>
     <w:rsid w:val="003B7632"/>
     <w:rsid w:val="003F5C32"/>
     <w:rsid w:val="003F61E7"/>
@@ -5338,7 +5345,7 @@
 </file>
 
 <file path=customXml/itemProps1.xml><?xml version="1.0" encoding="utf-8"?>
-<ds:datastoreItem xmlns:ds="http://schemas.openxmlformats.org/officeDocument/2006/customXml" ds:itemID="{86F2A3B1-224B-4ACF-B5C7-AFB24E94DFA7}">
+<ds:datastoreItem xmlns:ds="http://schemas.openxmlformats.org/officeDocument/2006/customXml" ds:itemID="{3B755342-1111-4C39-8C5C-50995F90D777}">
   <ds:schemaRefs>
     <ds:schemaRef ds:uri="http://schemas.openxmlformats.org/officeDocument/2006/bibliography"/>
   </ds:schemaRefs>

</xml_diff>

<commit_message>
Numero dei puntini eliminati riutilizzato
</commit_message>
<xml_diff>
--- a/4_Diari/2023-09-22_alexandru.ciobanu.docx
+++ b/4_Diari/2023-09-22_alexandru.ciobanu.docx
@@ -236,6 +236,38 @@
               </w:rPr>
               <w:br/>
               <w:t>I puntini si possono eliminare.</w:t>
+            </w:r>
+          </w:p>
+          <w:p>
+            <w:pPr>
+              <w:rPr>
+                <w:rFonts w:ascii="Arial" w:hAnsi="Arial" w:cs="Arial"/>
+              </w:rPr>
+            </w:pPr>
+            <w:r>
+              <w:rPr>
+                <w:rFonts w:ascii="Arial" w:hAnsi="Arial" w:cs="Arial"/>
+              </w:rPr>
+              <w:t>Si può</w:t>
+            </w:r>
+            <w:r>
+              <w:rPr>
+                <w:rFonts w:ascii="Arial" w:hAnsi="Arial" w:cs="Arial"/>
+              </w:rPr>
+              <w:t xml:space="preserve"> uscire dalla modifica di un’immagine.</w:t>
+            </w:r>
+          </w:p>
+          <w:p>
+            <w:pPr>
+              <w:rPr>
+                <w:rFonts w:ascii="Arial" w:hAnsi="Arial" w:cs="Arial"/>
+              </w:rPr>
+            </w:pPr>
+            <w:r>
+              <w:rPr>
+                <w:rFonts w:ascii="Arial" w:hAnsi="Arial" w:cs="Arial"/>
+              </w:rPr>
+              <w:t>Se si elimina un puntino, il numero di quel puntino sarà usato alla prossima aggiunta.</w:t>
             </w:r>
             <w:bookmarkStart w:id="3" w:name="_GoBack"/>
             <w:bookmarkEnd w:id="3"/>
@@ -4424,7 +4456,6 @@
   <w:rsids>
     <w:rsidRoot w:val="003F5C32"/>
     <w:rsid w:val="000024DA"/>
-    <w:rsid w:val="00044A5B"/>
     <w:rsid w:val="00056466"/>
     <w:rsid w:val="000603D9"/>
     <w:rsid w:val="00081066"/>
@@ -4502,6 +4533,7 @@
     <w:rsid w:val="00917E6C"/>
     <w:rsid w:val="00923218"/>
     <w:rsid w:val="00925A3A"/>
+    <w:rsid w:val="00926F34"/>
     <w:rsid w:val="0095694A"/>
     <w:rsid w:val="00997E7D"/>
     <w:rsid w:val="009D5B0A"/>
@@ -5345,7 +5377,7 @@
 </file>
 
 <file path=customXml/itemProps1.xml><?xml version="1.0" encoding="utf-8"?>
-<ds:datastoreItem xmlns:ds="http://schemas.openxmlformats.org/officeDocument/2006/customXml" ds:itemID="{3B755342-1111-4C39-8C5C-50995F90D777}">
+<ds:datastoreItem xmlns:ds="http://schemas.openxmlformats.org/officeDocument/2006/customXml" ds:itemID="{ECB086C2-6C3D-4EF7-B472-D1603DE124DF}">
   <ds:schemaRefs>
     <ds:schemaRef ds:uri="http://schemas.openxmlformats.org/officeDocument/2006/bibliography"/>
   </ds:schemaRefs>

</xml_diff>

<commit_message>
Grandezza dei puntini cambiabile
</commit_message>
<xml_diff>
--- a/4_Diari/2023-09-22_alexandru.ciobanu.docx
+++ b/4_Diari/2023-09-22_alexandru.ciobanu.docx
@@ -269,8 +269,19 @@
               </w:rPr>
               <w:t>Se si elimina un puntino, il numero di quel puntino sarà usato alla prossima aggiunta.</w:t>
             </w:r>
-            <w:bookmarkStart w:id="3" w:name="_GoBack"/>
-            <w:bookmarkEnd w:id="3"/>
+          </w:p>
+          <w:p>
+            <w:pPr>
+              <w:rPr>
+                <w:rFonts w:ascii="Arial" w:hAnsi="Arial" w:cs="Arial"/>
+              </w:rPr>
+            </w:pPr>
+            <w:r>
+              <w:rPr>
+                <w:rFonts w:ascii="Arial" w:hAnsi="Arial" w:cs="Arial"/>
+              </w:rPr>
+              <w:t>Grandezza dei puntini cambiabile dall’utente.</w:t>
+            </w:r>
           </w:p>
         </w:tc>
       </w:tr>
@@ -855,6 +866,1451 @@
                 <w:rFonts w:ascii="Arial" w:hAnsi="Arial" w:cs="Arial"/>
               </w:rPr>
             </w:pPr>
+          </w:p>
+          <w:p>
+            <w:pPr>
+              <w:rPr>
+                <w:rFonts w:ascii="Arial" w:hAnsi="Arial" w:cs="Arial"/>
+              </w:rPr>
+            </w:pPr>
+            <w:r>
+              <w:rPr>
+                <w:rFonts w:ascii="Arial" w:hAnsi="Arial" w:cs="Arial"/>
+              </w:rPr>
+              <w:t>Quando ho fatto i layer</w:t>
+            </w:r>
+            <w:r>
+              <w:rPr>
+                <w:rFonts w:ascii="Arial" w:hAnsi="Arial" w:cs="Arial"/>
+              </w:rPr>
+              <w:t xml:space="preserve"> sovrapposti</w:t>
+            </w:r>
+            <w:r>
+              <w:rPr>
+                <w:rFonts w:ascii="Arial" w:hAnsi="Arial" w:cs="Arial"/>
+              </w:rPr>
+              <w:t xml:space="preserve"> ci ho messo tanto tempo</w:t>
+            </w:r>
+            <w:r>
+              <w:rPr>
+                <w:rFonts w:ascii="Arial" w:hAnsi="Arial" w:cs="Arial"/>
+              </w:rPr>
+              <w:t xml:space="preserve"> a centrare tutto:</w:t>
+            </w:r>
+            <w:bookmarkStart w:id="3" w:name="_GoBack"/>
+            <w:bookmarkEnd w:id="3"/>
+          </w:p>
+          <w:p>
+            <w:pPr>
+              <w:rPr>
+                <w:rFonts w:ascii="Arial" w:hAnsi="Arial" w:cs="Arial"/>
+              </w:rPr>
+            </w:pPr>
+          </w:p>
+          <w:p>
+            <w:pPr>
+              <w:shd w:val="clear" w:color="auto" w:fill="1B2738"/>
+              <w:spacing w:line="285" w:lineRule="atLeast"/>
+              <w:rPr>
+                <w:rFonts w:ascii="Consolas" w:eastAsia="Times New Roman" w:hAnsi="Consolas" w:cs="Times New Roman"/>
+                <w:color w:val="BBBBBB"/>
+                <w:sz w:val="14"/>
+                <w:szCs w:val="21"/>
+                <w:lang w:eastAsia="it-CH"/>
+              </w:rPr>
+            </w:pPr>
+            <w:r>
+              <w:rPr>
+                <w:rFonts w:ascii="Consolas" w:eastAsia="Times New Roman" w:hAnsi="Consolas" w:cs="Times New Roman"/>
+                <w:color w:val="4C97FF"/>
+                <w:sz w:val="14"/>
+                <w:szCs w:val="21"/>
+                <w:lang w:eastAsia="it-CH"/>
+              </w:rPr>
+              <w:t>#workspace</w:t>
+            </w:r>
+            <w:r>
+              <w:rPr>
+                <w:rFonts w:ascii="Consolas" w:eastAsia="Times New Roman" w:hAnsi="Consolas" w:cs="Times New Roman"/>
+                <w:color w:val="BBBBBB"/>
+                <w:sz w:val="14"/>
+                <w:szCs w:val="21"/>
+                <w:lang w:eastAsia="it-CH"/>
+              </w:rPr>
+              <w:t xml:space="preserve"> {</w:t>
+            </w:r>
+          </w:p>
+          <w:p>
+            <w:pPr>
+              <w:shd w:val="clear" w:color="auto" w:fill="1B2738"/>
+              <w:spacing w:line="285" w:lineRule="atLeast"/>
+              <w:rPr>
+                <w:rFonts w:ascii="Consolas" w:eastAsia="Times New Roman" w:hAnsi="Consolas" w:cs="Times New Roman"/>
+                <w:color w:val="BBBBBB"/>
+                <w:sz w:val="14"/>
+                <w:szCs w:val="21"/>
+                <w:lang w:eastAsia="it-CH"/>
+              </w:rPr>
+            </w:pPr>
+            <w:r>
+              <w:rPr>
+                <w:rFonts w:ascii="Consolas" w:eastAsia="Times New Roman" w:hAnsi="Consolas" w:cs="Times New Roman"/>
+                <w:color w:val="BBBBBB"/>
+                <w:sz w:val="14"/>
+                <w:szCs w:val="21"/>
+                <w:lang w:eastAsia="it-CH"/>
+              </w:rPr>
+              <w:t xml:space="preserve">  </w:t>
+            </w:r>
+            <w:proofErr w:type="spellStart"/>
+            <w:r>
+              <w:rPr>
+                <w:rFonts w:ascii="Consolas" w:eastAsia="Times New Roman" w:hAnsi="Consolas" w:cs="Times New Roman"/>
+                <w:color w:val="ABB2BF"/>
+                <w:sz w:val="14"/>
+                <w:szCs w:val="21"/>
+                <w:lang w:eastAsia="it-CH"/>
+              </w:rPr>
+              <w:t>margin</w:t>
+            </w:r>
+            <w:proofErr w:type="spellEnd"/>
+            <w:r>
+              <w:rPr>
+                <w:rFonts w:ascii="Consolas" w:eastAsia="Times New Roman" w:hAnsi="Consolas" w:cs="Times New Roman"/>
+                <w:color w:val="ABB2BF"/>
+                <w:sz w:val="14"/>
+                <w:szCs w:val="21"/>
+                <w:lang w:eastAsia="it-CH"/>
+              </w:rPr>
+              <w:t>-top</w:t>
+            </w:r>
+            <w:r>
+              <w:rPr>
+                <w:rFonts w:ascii="Consolas" w:eastAsia="Times New Roman" w:hAnsi="Consolas" w:cs="Times New Roman"/>
+                <w:color w:val="BBBBBB"/>
+                <w:sz w:val="14"/>
+                <w:szCs w:val="21"/>
+                <w:lang w:eastAsia="it-CH"/>
+              </w:rPr>
+              <w:t xml:space="preserve">: </w:t>
+            </w:r>
+            <w:r>
+              <w:rPr>
+                <w:rFonts w:ascii="Consolas" w:eastAsia="Times New Roman" w:hAnsi="Consolas" w:cs="Times New Roman"/>
+                <w:color w:val="FF7733"/>
+                <w:sz w:val="14"/>
+                <w:szCs w:val="21"/>
+                <w:lang w:eastAsia="it-CH"/>
+              </w:rPr>
+              <w:t>10vh</w:t>
+            </w:r>
+            <w:r>
+              <w:rPr>
+                <w:rFonts w:ascii="Consolas" w:eastAsia="Times New Roman" w:hAnsi="Consolas" w:cs="Times New Roman"/>
+                <w:color w:val="BBBBBB"/>
+                <w:sz w:val="14"/>
+                <w:szCs w:val="21"/>
+                <w:lang w:eastAsia="it-CH"/>
+              </w:rPr>
+              <w:t>;</w:t>
+            </w:r>
+          </w:p>
+          <w:p>
+            <w:pPr>
+              <w:shd w:val="clear" w:color="auto" w:fill="1B2738"/>
+              <w:spacing w:line="285" w:lineRule="atLeast"/>
+              <w:rPr>
+                <w:rFonts w:ascii="Consolas" w:eastAsia="Times New Roman" w:hAnsi="Consolas" w:cs="Times New Roman"/>
+                <w:color w:val="BBBBBB"/>
+                <w:sz w:val="14"/>
+                <w:szCs w:val="21"/>
+                <w:lang w:eastAsia="it-CH"/>
+              </w:rPr>
+            </w:pPr>
+            <w:r>
+              <w:rPr>
+                <w:rFonts w:ascii="Consolas" w:eastAsia="Times New Roman" w:hAnsi="Consolas" w:cs="Times New Roman"/>
+                <w:color w:val="BBBBBB"/>
+                <w:sz w:val="14"/>
+                <w:szCs w:val="21"/>
+                <w:lang w:eastAsia="it-CH"/>
+              </w:rPr>
+              <w:t xml:space="preserve">  </w:t>
+            </w:r>
+            <w:proofErr w:type="spellStart"/>
+            <w:r>
+              <w:rPr>
+                <w:rFonts w:ascii="Consolas" w:eastAsia="Times New Roman" w:hAnsi="Consolas" w:cs="Times New Roman"/>
+                <w:color w:val="ABB2BF"/>
+                <w:sz w:val="14"/>
+                <w:szCs w:val="21"/>
+                <w:lang w:eastAsia="it-CH"/>
+              </w:rPr>
+              <w:t>margin-left</w:t>
+            </w:r>
+            <w:proofErr w:type="spellEnd"/>
+            <w:r>
+              <w:rPr>
+                <w:rFonts w:ascii="Consolas" w:eastAsia="Times New Roman" w:hAnsi="Consolas" w:cs="Times New Roman"/>
+                <w:color w:val="BBBBBB"/>
+                <w:sz w:val="14"/>
+                <w:szCs w:val="21"/>
+                <w:lang w:eastAsia="it-CH"/>
+              </w:rPr>
+              <w:t xml:space="preserve">: </w:t>
+            </w:r>
+            <w:r>
+              <w:rPr>
+                <w:rFonts w:ascii="Consolas" w:eastAsia="Times New Roman" w:hAnsi="Consolas" w:cs="Times New Roman"/>
+                <w:color w:val="FF7733"/>
+                <w:sz w:val="14"/>
+                <w:szCs w:val="21"/>
+                <w:lang w:eastAsia="it-CH"/>
+              </w:rPr>
+              <w:t>25vh</w:t>
+            </w:r>
+            <w:r>
+              <w:rPr>
+                <w:rFonts w:ascii="Consolas" w:eastAsia="Times New Roman" w:hAnsi="Consolas" w:cs="Times New Roman"/>
+                <w:color w:val="BBBBBB"/>
+                <w:sz w:val="14"/>
+                <w:szCs w:val="21"/>
+                <w:lang w:eastAsia="it-CH"/>
+              </w:rPr>
+              <w:t>;</w:t>
+            </w:r>
+          </w:p>
+          <w:p>
+            <w:pPr>
+              <w:shd w:val="clear" w:color="auto" w:fill="1B2738"/>
+              <w:spacing w:line="285" w:lineRule="atLeast"/>
+              <w:rPr>
+                <w:rFonts w:ascii="Consolas" w:eastAsia="Times New Roman" w:hAnsi="Consolas" w:cs="Times New Roman"/>
+                <w:color w:val="BBBBBB"/>
+                <w:sz w:val="14"/>
+                <w:szCs w:val="21"/>
+                <w:lang w:eastAsia="it-CH"/>
+              </w:rPr>
+            </w:pPr>
+          </w:p>
+          <w:p>
+            <w:pPr>
+              <w:shd w:val="clear" w:color="auto" w:fill="1B2738"/>
+              <w:spacing w:line="285" w:lineRule="atLeast"/>
+              <w:rPr>
+                <w:rFonts w:ascii="Consolas" w:eastAsia="Times New Roman" w:hAnsi="Consolas" w:cs="Times New Roman"/>
+                <w:color w:val="BBBBBB"/>
+                <w:sz w:val="14"/>
+                <w:szCs w:val="21"/>
+                <w:lang w:eastAsia="it-CH"/>
+              </w:rPr>
+            </w:pPr>
+            <w:r>
+              <w:rPr>
+                <w:rFonts w:ascii="Consolas" w:eastAsia="Times New Roman" w:hAnsi="Consolas" w:cs="Times New Roman"/>
+                <w:color w:val="BBBBBB"/>
+                <w:sz w:val="14"/>
+                <w:szCs w:val="21"/>
+                <w:lang w:eastAsia="it-CH"/>
+              </w:rPr>
+              <w:t xml:space="preserve">  </w:t>
+            </w:r>
+            <w:r>
+              <w:rPr>
+                <w:rFonts w:ascii="Consolas" w:eastAsia="Times New Roman" w:hAnsi="Consolas" w:cs="Times New Roman"/>
+                <w:color w:val="ABB2BF"/>
+                <w:sz w:val="14"/>
+                <w:szCs w:val="21"/>
+                <w:lang w:eastAsia="it-CH"/>
+              </w:rPr>
+              <w:t>display</w:t>
+            </w:r>
+            <w:r>
+              <w:rPr>
+                <w:rFonts w:ascii="Consolas" w:eastAsia="Times New Roman" w:hAnsi="Consolas" w:cs="Times New Roman"/>
+                <w:color w:val="BBBBBB"/>
+                <w:sz w:val="14"/>
+                <w:szCs w:val="21"/>
+                <w:lang w:eastAsia="it-CH"/>
+              </w:rPr>
+              <w:t xml:space="preserve">: </w:t>
+            </w:r>
+            <w:proofErr w:type="spellStart"/>
+            <w:r>
+              <w:rPr>
+                <w:rFonts w:ascii="Consolas" w:eastAsia="Times New Roman" w:hAnsi="Consolas" w:cs="Times New Roman"/>
+                <w:color w:val="FF7733"/>
+                <w:sz w:val="14"/>
+                <w:szCs w:val="21"/>
+                <w:lang w:eastAsia="it-CH"/>
+              </w:rPr>
+              <w:t>flex</w:t>
+            </w:r>
+            <w:proofErr w:type="spellEnd"/>
+            <w:r>
+              <w:rPr>
+                <w:rFonts w:ascii="Consolas" w:eastAsia="Times New Roman" w:hAnsi="Consolas" w:cs="Times New Roman"/>
+                <w:color w:val="BBBBBB"/>
+                <w:sz w:val="14"/>
+                <w:szCs w:val="21"/>
+                <w:lang w:eastAsia="it-CH"/>
+              </w:rPr>
+              <w:t>;</w:t>
+            </w:r>
+          </w:p>
+          <w:p>
+            <w:pPr>
+              <w:shd w:val="clear" w:color="auto" w:fill="1B2738"/>
+              <w:spacing w:line="285" w:lineRule="atLeast"/>
+              <w:rPr>
+                <w:rFonts w:ascii="Consolas" w:eastAsia="Times New Roman" w:hAnsi="Consolas" w:cs="Times New Roman"/>
+                <w:color w:val="BBBBBB"/>
+                <w:sz w:val="14"/>
+                <w:szCs w:val="21"/>
+                <w:lang w:eastAsia="it-CH"/>
+              </w:rPr>
+            </w:pPr>
+            <w:r>
+              <w:rPr>
+                <w:rFonts w:ascii="Consolas" w:eastAsia="Times New Roman" w:hAnsi="Consolas" w:cs="Times New Roman"/>
+                <w:color w:val="BBBBBB"/>
+                <w:sz w:val="14"/>
+                <w:szCs w:val="21"/>
+                <w:lang w:eastAsia="it-CH"/>
+              </w:rPr>
+              <w:t xml:space="preserve">  </w:t>
+            </w:r>
+            <w:proofErr w:type="spellStart"/>
+            <w:r>
+              <w:rPr>
+                <w:rFonts w:ascii="Consolas" w:eastAsia="Times New Roman" w:hAnsi="Consolas" w:cs="Times New Roman"/>
+                <w:color w:val="ABB2BF"/>
+                <w:sz w:val="14"/>
+                <w:szCs w:val="21"/>
+                <w:lang w:eastAsia="it-CH"/>
+              </w:rPr>
+              <w:t>justify-content</w:t>
+            </w:r>
+            <w:proofErr w:type="spellEnd"/>
+            <w:r>
+              <w:rPr>
+                <w:rFonts w:ascii="Consolas" w:eastAsia="Times New Roman" w:hAnsi="Consolas" w:cs="Times New Roman"/>
+                <w:color w:val="BBBBBB"/>
+                <w:sz w:val="14"/>
+                <w:szCs w:val="21"/>
+                <w:lang w:eastAsia="it-CH"/>
+              </w:rPr>
+              <w:t xml:space="preserve">: </w:t>
+            </w:r>
+            <w:r>
+              <w:rPr>
+                <w:rFonts w:ascii="Consolas" w:eastAsia="Times New Roman" w:hAnsi="Consolas" w:cs="Times New Roman"/>
+                <w:color w:val="FF7733"/>
+                <w:sz w:val="14"/>
+                <w:szCs w:val="21"/>
+                <w:lang w:eastAsia="it-CH"/>
+              </w:rPr>
+              <w:t>center</w:t>
+            </w:r>
+            <w:r>
+              <w:rPr>
+                <w:rFonts w:ascii="Consolas" w:eastAsia="Times New Roman" w:hAnsi="Consolas" w:cs="Times New Roman"/>
+                <w:color w:val="BBBBBB"/>
+                <w:sz w:val="14"/>
+                <w:szCs w:val="21"/>
+                <w:lang w:eastAsia="it-CH"/>
+              </w:rPr>
+              <w:t>;</w:t>
+            </w:r>
+          </w:p>
+          <w:p>
+            <w:pPr>
+              <w:shd w:val="clear" w:color="auto" w:fill="1B2738"/>
+              <w:spacing w:line="285" w:lineRule="atLeast"/>
+              <w:rPr>
+                <w:rFonts w:ascii="Consolas" w:eastAsia="Times New Roman" w:hAnsi="Consolas" w:cs="Times New Roman"/>
+                <w:color w:val="BBBBBB"/>
+                <w:sz w:val="14"/>
+                <w:szCs w:val="21"/>
+                <w:lang w:eastAsia="it-CH"/>
+              </w:rPr>
+            </w:pPr>
+            <w:r>
+              <w:rPr>
+                <w:rFonts w:ascii="Consolas" w:eastAsia="Times New Roman" w:hAnsi="Consolas" w:cs="Times New Roman"/>
+                <w:color w:val="BBBBBB"/>
+                <w:sz w:val="14"/>
+                <w:szCs w:val="21"/>
+                <w:lang w:eastAsia="it-CH"/>
+              </w:rPr>
+              <w:t xml:space="preserve">  </w:t>
+            </w:r>
+            <w:proofErr w:type="spellStart"/>
+            <w:r>
+              <w:rPr>
+                <w:rFonts w:ascii="Consolas" w:eastAsia="Times New Roman" w:hAnsi="Consolas" w:cs="Times New Roman"/>
+                <w:color w:val="ABB2BF"/>
+                <w:sz w:val="14"/>
+                <w:szCs w:val="21"/>
+                <w:lang w:eastAsia="it-CH"/>
+              </w:rPr>
+              <w:t>align</w:t>
+            </w:r>
+            <w:proofErr w:type="spellEnd"/>
+            <w:r>
+              <w:rPr>
+                <w:rFonts w:ascii="Consolas" w:eastAsia="Times New Roman" w:hAnsi="Consolas" w:cs="Times New Roman"/>
+                <w:color w:val="ABB2BF"/>
+                <w:sz w:val="14"/>
+                <w:szCs w:val="21"/>
+                <w:lang w:eastAsia="it-CH"/>
+              </w:rPr>
+              <w:t>-items</w:t>
+            </w:r>
+            <w:r>
+              <w:rPr>
+                <w:rFonts w:ascii="Consolas" w:eastAsia="Times New Roman" w:hAnsi="Consolas" w:cs="Times New Roman"/>
+                <w:color w:val="BBBBBB"/>
+                <w:sz w:val="14"/>
+                <w:szCs w:val="21"/>
+                <w:lang w:eastAsia="it-CH"/>
+              </w:rPr>
+              <w:t xml:space="preserve">: </w:t>
+            </w:r>
+            <w:r>
+              <w:rPr>
+                <w:rFonts w:ascii="Consolas" w:eastAsia="Times New Roman" w:hAnsi="Consolas" w:cs="Times New Roman"/>
+                <w:color w:val="FF7733"/>
+                <w:sz w:val="14"/>
+                <w:szCs w:val="21"/>
+                <w:lang w:eastAsia="it-CH"/>
+              </w:rPr>
+              <w:t>center</w:t>
+            </w:r>
+            <w:r>
+              <w:rPr>
+                <w:rFonts w:ascii="Consolas" w:eastAsia="Times New Roman" w:hAnsi="Consolas" w:cs="Times New Roman"/>
+                <w:color w:val="BBBBBB"/>
+                <w:sz w:val="14"/>
+                <w:szCs w:val="21"/>
+                <w:lang w:eastAsia="it-CH"/>
+              </w:rPr>
+              <w:t>;</w:t>
+            </w:r>
+          </w:p>
+          <w:p>
+            <w:pPr>
+              <w:shd w:val="clear" w:color="auto" w:fill="1B2738"/>
+              <w:spacing w:line="285" w:lineRule="atLeast"/>
+              <w:rPr>
+                <w:rFonts w:ascii="Consolas" w:eastAsia="Times New Roman" w:hAnsi="Consolas" w:cs="Times New Roman"/>
+                <w:color w:val="BBBBBB"/>
+                <w:sz w:val="14"/>
+                <w:szCs w:val="21"/>
+                <w:lang w:eastAsia="it-CH"/>
+              </w:rPr>
+            </w:pPr>
+            <w:r>
+              <w:rPr>
+                <w:rFonts w:ascii="Consolas" w:eastAsia="Times New Roman" w:hAnsi="Consolas" w:cs="Times New Roman"/>
+                <w:color w:val="BBBBBB"/>
+                <w:sz w:val="14"/>
+                <w:szCs w:val="21"/>
+                <w:lang w:eastAsia="it-CH"/>
+              </w:rPr>
+              <w:t xml:space="preserve">  </w:t>
+            </w:r>
+            <w:proofErr w:type="spellStart"/>
+            <w:r>
+              <w:rPr>
+                <w:rFonts w:ascii="Consolas" w:eastAsia="Times New Roman" w:hAnsi="Consolas" w:cs="Times New Roman"/>
+                <w:color w:val="ABB2BF"/>
+                <w:sz w:val="14"/>
+                <w:szCs w:val="21"/>
+                <w:lang w:eastAsia="it-CH"/>
+              </w:rPr>
+              <w:t>height</w:t>
+            </w:r>
+            <w:proofErr w:type="spellEnd"/>
+            <w:r>
+              <w:rPr>
+                <w:rFonts w:ascii="Consolas" w:eastAsia="Times New Roman" w:hAnsi="Consolas" w:cs="Times New Roman"/>
+                <w:color w:val="BBBBBB"/>
+                <w:sz w:val="14"/>
+                <w:szCs w:val="21"/>
+                <w:lang w:eastAsia="it-CH"/>
+              </w:rPr>
+              <w:t xml:space="preserve">: </w:t>
+            </w:r>
+            <w:r>
+              <w:rPr>
+                <w:rFonts w:ascii="Consolas" w:eastAsia="Times New Roman" w:hAnsi="Consolas" w:cs="Times New Roman"/>
+                <w:color w:val="FF7733"/>
+                <w:sz w:val="14"/>
+                <w:szCs w:val="21"/>
+                <w:lang w:eastAsia="it-CH"/>
+              </w:rPr>
+              <w:t>100%</w:t>
+            </w:r>
+            <w:r>
+              <w:rPr>
+                <w:rFonts w:ascii="Consolas" w:eastAsia="Times New Roman" w:hAnsi="Consolas" w:cs="Times New Roman"/>
+                <w:color w:val="BBBBBB"/>
+                <w:sz w:val="14"/>
+                <w:szCs w:val="21"/>
+                <w:lang w:eastAsia="it-CH"/>
+              </w:rPr>
+              <w:t>;</w:t>
+            </w:r>
+          </w:p>
+          <w:p>
+            <w:pPr>
+              <w:shd w:val="clear" w:color="auto" w:fill="1B2738"/>
+              <w:spacing w:line="285" w:lineRule="atLeast"/>
+              <w:rPr>
+                <w:rFonts w:ascii="Consolas" w:eastAsia="Times New Roman" w:hAnsi="Consolas" w:cs="Times New Roman"/>
+                <w:color w:val="BBBBBB"/>
+                <w:sz w:val="14"/>
+                <w:szCs w:val="21"/>
+                <w:lang w:eastAsia="it-CH"/>
+              </w:rPr>
+            </w:pPr>
+            <w:r>
+              <w:rPr>
+                <w:rFonts w:ascii="Consolas" w:eastAsia="Times New Roman" w:hAnsi="Consolas" w:cs="Times New Roman"/>
+                <w:color w:val="BBBBBB"/>
+                <w:sz w:val="14"/>
+                <w:szCs w:val="21"/>
+                <w:lang w:eastAsia="it-CH"/>
+              </w:rPr>
+              <w:t xml:space="preserve">  </w:t>
+            </w:r>
+            <w:proofErr w:type="spellStart"/>
+            <w:r>
+              <w:rPr>
+                <w:rFonts w:ascii="Consolas" w:eastAsia="Times New Roman" w:hAnsi="Consolas" w:cs="Times New Roman"/>
+                <w:color w:val="ABB2BF"/>
+                <w:sz w:val="14"/>
+                <w:szCs w:val="21"/>
+                <w:lang w:eastAsia="it-CH"/>
+              </w:rPr>
+              <w:t>width</w:t>
+            </w:r>
+            <w:proofErr w:type="spellEnd"/>
+            <w:r>
+              <w:rPr>
+                <w:rFonts w:ascii="Consolas" w:eastAsia="Times New Roman" w:hAnsi="Consolas" w:cs="Times New Roman"/>
+                <w:color w:val="BBBBBB"/>
+                <w:sz w:val="14"/>
+                <w:szCs w:val="21"/>
+                <w:lang w:eastAsia="it-CH"/>
+              </w:rPr>
+              <w:t xml:space="preserve">: </w:t>
+            </w:r>
+            <w:r>
+              <w:rPr>
+                <w:rFonts w:ascii="Consolas" w:eastAsia="Times New Roman" w:hAnsi="Consolas" w:cs="Times New Roman"/>
+                <w:color w:val="FF7733"/>
+                <w:sz w:val="14"/>
+                <w:szCs w:val="21"/>
+                <w:lang w:eastAsia="it-CH"/>
+              </w:rPr>
+              <w:t>100%</w:t>
+            </w:r>
+            <w:r>
+              <w:rPr>
+                <w:rFonts w:ascii="Consolas" w:eastAsia="Times New Roman" w:hAnsi="Consolas" w:cs="Times New Roman"/>
+                <w:color w:val="BBBBBB"/>
+                <w:sz w:val="14"/>
+                <w:szCs w:val="21"/>
+                <w:lang w:eastAsia="it-CH"/>
+              </w:rPr>
+              <w:t>;</w:t>
+            </w:r>
+          </w:p>
+          <w:p>
+            <w:pPr>
+              <w:shd w:val="clear" w:color="auto" w:fill="1B2738"/>
+              <w:spacing w:line="285" w:lineRule="atLeast"/>
+              <w:rPr>
+                <w:rFonts w:ascii="Consolas" w:eastAsia="Times New Roman" w:hAnsi="Consolas" w:cs="Times New Roman"/>
+                <w:color w:val="BBBBBB"/>
+                <w:sz w:val="14"/>
+                <w:szCs w:val="21"/>
+                <w:lang w:eastAsia="it-CH"/>
+              </w:rPr>
+            </w:pPr>
+          </w:p>
+          <w:p>
+            <w:pPr>
+              <w:shd w:val="clear" w:color="auto" w:fill="1B2738"/>
+              <w:spacing w:line="285" w:lineRule="atLeast"/>
+              <w:rPr>
+                <w:rFonts w:ascii="Consolas" w:eastAsia="Times New Roman" w:hAnsi="Consolas" w:cs="Times New Roman"/>
+                <w:color w:val="BBBBBB"/>
+                <w:sz w:val="14"/>
+                <w:szCs w:val="21"/>
+                <w:lang w:eastAsia="it-CH"/>
+              </w:rPr>
+            </w:pPr>
+            <w:r>
+              <w:rPr>
+                <w:rFonts w:ascii="Consolas" w:eastAsia="Times New Roman" w:hAnsi="Consolas" w:cs="Times New Roman"/>
+                <w:color w:val="BBBBBB"/>
+                <w:sz w:val="14"/>
+                <w:szCs w:val="21"/>
+                <w:lang w:eastAsia="it-CH"/>
+              </w:rPr>
+              <w:t xml:space="preserve">  </w:t>
+            </w:r>
+            <w:proofErr w:type="spellStart"/>
+            <w:r>
+              <w:rPr>
+                <w:rFonts w:ascii="Consolas" w:eastAsia="Times New Roman" w:hAnsi="Consolas" w:cs="Times New Roman"/>
+                <w:color w:val="ABB2BF"/>
+                <w:sz w:val="14"/>
+                <w:szCs w:val="21"/>
+                <w:lang w:eastAsia="it-CH"/>
+              </w:rPr>
+              <w:t>max-width</w:t>
+            </w:r>
+            <w:proofErr w:type="spellEnd"/>
+            <w:r>
+              <w:rPr>
+                <w:rFonts w:ascii="Consolas" w:eastAsia="Times New Roman" w:hAnsi="Consolas" w:cs="Times New Roman"/>
+                <w:color w:val="BBBBBB"/>
+                <w:sz w:val="14"/>
+                <w:szCs w:val="21"/>
+                <w:lang w:eastAsia="it-CH"/>
+              </w:rPr>
+              <w:t xml:space="preserve">: </w:t>
+            </w:r>
+            <w:r>
+              <w:rPr>
+                <w:rFonts w:ascii="Consolas" w:eastAsia="Times New Roman" w:hAnsi="Consolas" w:cs="Times New Roman"/>
+                <w:color w:val="FF7733"/>
+                <w:sz w:val="14"/>
+                <w:szCs w:val="21"/>
+                <w:lang w:eastAsia="it-CH"/>
+              </w:rPr>
+              <w:t>170vh</w:t>
+            </w:r>
+            <w:r>
+              <w:rPr>
+                <w:rFonts w:ascii="Consolas" w:eastAsia="Times New Roman" w:hAnsi="Consolas" w:cs="Times New Roman"/>
+                <w:color w:val="BBBBBB"/>
+                <w:sz w:val="14"/>
+                <w:szCs w:val="21"/>
+                <w:lang w:eastAsia="it-CH"/>
+              </w:rPr>
+              <w:t>;</w:t>
+            </w:r>
+          </w:p>
+          <w:p>
+            <w:pPr>
+              <w:shd w:val="clear" w:color="auto" w:fill="1B2738"/>
+              <w:spacing w:line="285" w:lineRule="atLeast"/>
+              <w:rPr>
+                <w:rFonts w:ascii="Consolas" w:eastAsia="Times New Roman" w:hAnsi="Consolas" w:cs="Times New Roman"/>
+                <w:color w:val="BBBBBB"/>
+                <w:sz w:val="14"/>
+                <w:szCs w:val="21"/>
+                <w:lang w:eastAsia="it-CH"/>
+              </w:rPr>
+            </w:pPr>
+            <w:r>
+              <w:rPr>
+                <w:rFonts w:ascii="Consolas" w:eastAsia="Times New Roman" w:hAnsi="Consolas" w:cs="Times New Roman"/>
+                <w:color w:val="BBBBBB"/>
+                <w:sz w:val="14"/>
+                <w:szCs w:val="21"/>
+                <w:lang w:eastAsia="it-CH"/>
+              </w:rPr>
+              <w:t xml:space="preserve">  </w:t>
+            </w:r>
+            <w:proofErr w:type="spellStart"/>
+            <w:r>
+              <w:rPr>
+                <w:rFonts w:ascii="Consolas" w:eastAsia="Times New Roman" w:hAnsi="Consolas" w:cs="Times New Roman"/>
+                <w:color w:val="ABB2BF"/>
+                <w:sz w:val="14"/>
+                <w:szCs w:val="21"/>
+                <w:lang w:eastAsia="it-CH"/>
+              </w:rPr>
+              <w:t>max-height</w:t>
+            </w:r>
+            <w:proofErr w:type="spellEnd"/>
+            <w:r>
+              <w:rPr>
+                <w:rFonts w:ascii="Consolas" w:eastAsia="Times New Roman" w:hAnsi="Consolas" w:cs="Times New Roman"/>
+                <w:color w:val="BBBBBB"/>
+                <w:sz w:val="14"/>
+                <w:szCs w:val="21"/>
+                <w:lang w:eastAsia="it-CH"/>
+              </w:rPr>
+              <w:t xml:space="preserve">: </w:t>
+            </w:r>
+            <w:r>
+              <w:rPr>
+                <w:rFonts w:ascii="Consolas" w:eastAsia="Times New Roman" w:hAnsi="Consolas" w:cs="Times New Roman"/>
+                <w:color w:val="FF7733"/>
+                <w:sz w:val="14"/>
+                <w:szCs w:val="21"/>
+                <w:lang w:eastAsia="it-CH"/>
+              </w:rPr>
+              <w:t>80vh</w:t>
+            </w:r>
+            <w:r>
+              <w:rPr>
+                <w:rFonts w:ascii="Consolas" w:eastAsia="Times New Roman" w:hAnsi="Consolas" w:cs="Times New Roman"/>
+                <w:color w:val="BBBBBB"/>
+                <w:sz w:val="14"/>
+                <w:szCs w:val="21"/>
+                <w:lang w:eastAsia="it-CH"/>
+              </w:rPr>
+              <w:t>;</w:t>
+            </w:r>
+          </w:p>
+          <w:p>
+            <w:pPr>
+              <w:shd w:val="clear" w:color="auto" w:fill="1B2738"/>
+              <w:spacing w:line="285" w:lineRule="atLeast"/>
+              <w:rPr>
+                <w:rFonts w:ascii="Consolas" w:eastAsia="Times New Roman" w:hAnsi="Consolas" w:cs="Times New Roman"/>
+                <w:color w:val="BBBBBB"/>
+                <w:sz w:val="14"/>
+                <w:szCs w:val="21"/>
+                <w:lang w:eastAsia="it-CH"/>
+              </w:rPr>
+            </w:pPr>
+          </w:p>
+          <w:p>
+            <w:pPr>
+              <w:shd w:val="clear" w:color="auto" w:fill="1B2738"/>
+              <w:spacing w:line="285" w:lineRule="atLeast"/>
+              <w:rPr>
+                <w:rFonts w:ascii="Consolas" w:eastAsia="Times New Roman" w:hAnsi="Consolas" w:cs="Times New Roman"/>
+                <w:color w:val="BBBBBB"/>
+                <w:sz w:val="14"/>
+                <w:szCs w:val="21"/>
+                <w:lang w:eastAsia="it-CH"/>
+              </w:rPr>
+            </w:pPr>
+            <w:r>
+              <w:rPr>
+                <w:rFonts w:ascii="Consolas" w:eastAsia="Times New Roman" w:hAnsi="Consolas" w:cs="Times New Roman"/>
+                <w:color w:val="BBBBBB"/>
+                <w:sz w:val="14"/>
+                <w:szCs w:val="21"/>
+                <w:lang w:eastAsia="it-CH"/>
+              </w:rPr>
+              <w:t>}</w:t>
+            </w:r>
+          </w:p>
+          <w:p>
+            <w:pPr>
+              <w:shd w:val="clear" w:color="auto" w:fill="1B2738"/>
+              <w:spacing w:line="285" w:lineRule="atLeast"/>
+              <w:rPr>
+                <w:rFonts w:ascii="Consolas" w:eastAsia="Times New Roman" w:hAnsi="Consolas" w:cs="Times New Roman"/>
+                <w:color w:val="BBBBBB"/>
+                <w:sz w:val="14"/>
+                <w:szCs w:val="21"/>
+                <w:lang w:eastAsia="it-CH"/>
+              </w:rPr>
+            </w:pPr>
+          </w:p>
+          <w:p>
+            <w:pPr>
+              <w:shd w:val="clear" w:color="auto" w:fill="1B2738"/>
+              <w:spacing w:line="285" w:lineRule="atLeast"/>
+              <w:rPr>
+                <w:rFonts w:ascii="Consolas" w:eastAsia="Times New Roman" w:hAnsi="Consolas" w:cs="Times New Roman"/>
+                <w:color w:val="BBBBBB"/>
+                <w:sz w:val="14"/>
+                <w:szCs w:val="21"/>
+                <w:lang w:eastAsia="it-CH"/>
+              </w:rPr>
+            </w:pPr>
+            <w:r>
+              <w:rPr>
+                <w:rFonts w:ascii="Consolas" w:eastAsia="Times New Roman" w:hAnsi="Consolas" w:cs="Times New Roman"/>
+                <w:color w:val="FF4C4C"/>
+                <w:sz w:val="14"/>
+                <w:szCs w:val="21"/>
+                <w:lang w:eastAsia="it-CH"/>
+              </w:rPr>
+              <w:t>canvas</w:t>
+            </w:r>
+            <w:r>
+              <w:rPr>
+                <w:rFonts w:ascii="Consolas" w:eastAsia="Times New Roman" w:hAnsi="Consolas" w:cs="Times New Roman"/>
+                <w:color w:val="BBBBBB"/>
+                <w:sz w:val="14"/>
+                <w:szCs w:val="21"/>
+                <w:lang w:eastAsia="it-CH"/>
+              </w:rPr>
+              <w:t xml:space="preserve"> {</w:t>
+            </w:r>
+          </w:p>
+          <w:p>
+            <w:pPr>
+              <w:shd w:val="clear" w:color="auto" w:fill="1B2738"/>
+              <w:spacing w:line="285" w:lineRule="atLeast"/>
+              <w:rPr>
+                <w:rFonts w:ascii="Consolas" w:eastAsia="Times New Roman" w:hAnsi="Consolas" w:cs="Times New Roman"/>
+                <w:color w:val="BBBBBB"/>
+                <w:sz w:val="14"/>
+                <w:szCs w:val="21"/>
+                <w:lang w:eastAsia="it-CH"/>
+              </w:rPr>
+            </w:pPr>
+            <w:r>
+              <w:rPr>
+                <w:rFonts w:ascii="Consolas" w:eastAsia="Times New Roman" w:hAnsi="Consolas" w:cs="Times New Roman"/>
+                <w:color w:val="BBBBBB"/>
+                <w:sz w:val="14"/>
+                <w:szCs w:val="21"/>
+                <w:lang w:eastAsia="it-CH"/>
+              </w:rPr>
+              <w:t xml:space="preserve">  </w:t>
+            </w:r>
+            <w:r>
+              <w:rPr>
+                <w:rFonts w:ascii="Consolas" w:eastAsia="Times New Roman" w:hAnsi="Consolas" w:cs="Times New Roman"/>
+                <w:color w:val="ABB2BF"/>
+                <w:sz w:val="14"/>
+                <w:szCs w:val="21"/>
+                <w:lang w:eastAsia="it-CH"/>
+              </w:rPr>
+              <w:t>position</w:t>
+            </w:r>
+            <w:r>
+              <w:rPr>
+                <w:rFonts w:ascii="Consolas" w:eastAsia="Times New Roman" w:hAnsi="Consolas" w:cs="Times New Roman"/>
+                <w:color w:val="BBBBBB"/>
+                <w:sz w:val="14"/>
+                <w:szCs w:val="21"/>
+                <w:lang w:eastAsia="it-CH"/>
+              </w:rPr>
+              <w:t xml:space="preserve">: </w:t>
+            </w:r>
+            <w:proofErr w:type="spellStart"/>
+            <w:r>
+              <w:rPr>
+                <w:rFonts w:ascii="Consolas" w:eastAsia="Times New Roman" w:hAnsi="Consolas" w:cs="Times New Roman"/>
+                <w:color w:val="FF7733"/>
+                <w:sz w:val="14"/>
+                <w:szCs w:val="21"/>
+                <w:lang w:eastAsia="it-CH"/>
+              </w:rPr>
+              <w:t>absolute</w:t>
+            </w:r>
+            <w:proofErr w:type="spellEnd"/>
+            <w:r>
+              <w:rPr>
+                <w:rFonts w:ascii="Consolas" w:eastAsia="Times New Roman" w:hAnsi="Consolas" w:cs="Times New Roman"/>
+                <w:color w:val="BBBBBB"/>
+                <w:sz w:val="14"/>
+                <w:szCs w:val="21"/>
+                <w:lang w:eastAsia="it-CH"/>
+              </w:rPr>
+              <w:t>;</w:t>
+            </w:r>
+          </w:p>
+          <w:p>
+            <w:pPr>
+              <w:shd w:val="clear" w:color="auto" w:fill="1B2738"/>
+              <w:spacing w:line="285" w:lineRule="atLeast"/>
+              <w:rPr>
+                <w:rFonts w:ascii="Consolas" w:eastAsia="Times New Roman" w:hAnsi="Consolas" w:cs="Times New Roman"/>
+                <w:color w:val="BBBBBB"/>
+                <w:sz w:val="14"/>
+                <w:szCs w:val="21"/>
+                <w:lang w:eastAsia="it-CH"/>
+              </w:rPr>
+            </w:pPr>
+            <w:r>
+              <w:rPr>
+                <w:rFonts w:ascii="Consolas" w:eastAsia="Times New Roman" w:hAnsi="Consolas" w:cs="Times New Roman"/>
+                <w:color w:val="BBBBBB"/>
+                <w:sz w:val="14"/>
+                <w:szCs w:val="21"/>
+                <w:lang w:eastAsia="it-CH"/>
+              </w:rPr>
+              <w:t xml:space="preserve">  </w:t>
+            </w:r>
+            <w:r>
+              <w:rPr>
+                <w:rFonts w:ascii="Consolas" w:eastAsia="Times New Roman" w:hAnsi="Consolas" w:cs="Times New Roman"/>
+                <w:color w:val="ABB2BF"/>
+                <w:sz w:val="14"/>
+                <w:szCs w:val="21"/>
+                <w:lang w:eastAsia="it-CH"/>
+              </w:rPr>
+              <w:t>top</w:t>
+            </w:r>
+            <w:r>
+              <w:rPr>
+                <w:rFonts w:ascii="Consolas" w:eastAsia="Times New Roman" w:hAnsi="Consolas" w:cs="Times New Roman"/>
+                <w:color w:val="BBBBBB"/>
+                <w:sz w:val="14"/>
+                <w:szCs w:val="21"/>
+                <w:lang w:eastAsia="it-CH"/>
+              </w:rPr>
+              <w:t xml:space="preserve">: </w:t>
+            </w:r>
+            <w:r>
+              <w:rPr>
+                <w:rFonts w:ascii="Consolas" w:eastAsia="Times New Roman" w:hAnsi="Consolas" w:cs="Times New Roman"/>
+                <w:color w:val="FF7733"/>
+                <w:sz w:val="14"/>
+                <w:szCs w:val="21"/>
+                <w:lang w:eastAsia="it-CH"/>
+              </w:rPr>
+              <w:t>50%</w:t>
+            </w:r>
+            <w:r>
+              <w:rPr>
+                <w:rFonts w:ascii="Consolas" w:eastAsia="Times New Roman" w:hAnsi="Consolas" w:cs="Times New Roman"/>
+                <w:color w:val="BBBBBB"/>
+                <w:sz w:val="14"/>
+                <w:szCs w:val="21"/>
+                <w:lang w:eastAsia="it-CH"/>
+              </w:rPr>
+              <w:t>;</w:t>
+            </w:r>
+          </w:p>
+          <w:p>
+            <w:pPr>
+              <w:shd w:val="clear" w:color="auto" w:fill="1B2738"/>
+              <w:spacing w:line="285" w:lineRule="atLeast"/>
+              <w:rPr>
+                <w:rFonts w:ascii="Consolas" w:eastAsia="Times New Roman" w:hAnsi="Consolas" w:cs="Times New Roman"/>
+                <w:color w:val="BBBBBB"/>
+                <w:sz w:val="14"/>
+                <w:szCs w:val="21"/>
+                <w:lang w:eastAsia="it-CH"/>
+              </w:rPr>
+            </w:pPr>
+            <w:r>
+              <w:rPr>
+                <w:rFonts w:ascii="Consolas" w:eastAsia="Times New Roman" w:hAnsi="Consolas" w:cs="Times New Roman"/>
+                <w:color w:val="BBBBBB"/>
+                <w:sz w:val="14"/>
+                <w:szCs w:val="21"/>
+                <w:lang w:eastAsia="it-CH"/>
+              </w:rPr>
+              <w:t xml:space="preserve">  </w:t>
+            </w:r>
+            <w:proofErr w:type="spellStart"/>
+            <w:r>
+              <w:rPr>
+                <w:rFonts w:ascii="Consolas" w:eastAsia="Times New Roman" w:hAnsi="Consolas" w:cs="Times New Roman"/>
+                <w:color w:val="ABB2BF"/>
+                <w:sz w:val="14"/>
+                <w:szCs w:val="21"/>
+                <w:lang w:eastAsia="it-CH"/>
+              </w:rPr>
+              <w:t>left</w:t>
+            </w:r>
+            <w:proofErr w:type="spellEnd"/>
+            <w:r>
+              <w:rPr>
+                <w:rFonts w:ascii="Consolas" w:eastAsia="Times New Roman" w:hAnsi="Consolas" w:cs="Times New Roman"/>
+                <w:color w:val="BBBBBB"/>
+                <w:sz w:val="14"/>
+                <w:szCs w:val="21"/>
+                <w:lang w:eastAsia="it-CH"/>
+              </w:rPr>
+              <w:t xml:space="preserve">: </w:t>
+            </w:r>
+            <w:r>
+              <w:rPr>
+                <w:rFonts w:ascii="Consolas" w:eastAsia="Times New Roman" w:hAnsi="Consolas" w:cs="Times New Roman"/>
+                <w:color w:val="FF7733"/>
+                <w:sz w:val="14"/>
+                <w:szCs w:val="21"/>
+                <w:lang w:eastAsia="it-CH"/>
+              </w:rPr>
+              <w:t>55%</w:t>
+            </w:r>
+            <w:r>
+              <w:rPr>
+                <w:rFonts w:ascii="Consolas" w:eastAsia="Times New Roman" w:hAnsi="Consolas" w:cs="Times New Roman"/>
+                <w:color w:val="BBBBBB"/>
+                <w:sz w:val="14"/>
+                <w:szCs w:val="21"/>
+                <w:lang w:eastAsia="it-CH"/>
+              </w:rPr>
+              <w:t>;</w:t>
+            </w:r>
+          </w:p>
+          <w:p>
+            <w:pPr>
+              <w:shd w:val="clear" w:color="auto" w:fill="1B2738"/>
+              <w:spacing w:line="285" w:lineRule="atLeast"/>
+              <w:rPr>
+                <w:rFonts w:ascii="Consolas" w:eastAsia="Times New Roman" w:hAnsi="Consolas" w:cs="Times New Roman"/>
+                <w:color w:val="BBBBBB"/>
+                <w:sz w:val="14"/>
+                <w:szCs w:val="21"/>
+                <w:lang w:eastAsia="it-CH"/>
+              </w:rPr>
+            </w:pPr>
+            <w:r>
+              <w:rPr>
+                <w:rFonts w:ascii="Consolas" w:eastAsia="Times New Roman" w:hAnsi="Consolas" w:cs="Times New Roman"/>
+                <w:color w:val="BBBBBB"/>
+                <w:sz w:val="14"/>
+                <w:szCs w:val="21"/>
+                <w:lang w:eastAsia="it-CH"/>
+              </w:rPr>
+              <w:t xml:space="preserve">  </w:t>
+            </w:r>
+            <w:proofErr w:type="spellStart"/>
+            <w:r>
+              <w:rPr>
+                <w:rFonts w:ascii="Consolas" w:eastAsia="Times New Roman" w:hAnsi="Consolas" w:cs="Times New Roman"/>
+                <w:color w:val="ABB2BF"/>
+                <w:sz w:val="14"/>
+                <w:szCs w:val="21"/>
+                <w:lang w:eastAsia="it-CH"/>
+              </w:rPr>
+              <w:t>transform</w:t>
+            </w:r>
+            <w:proofErr w:type="spellEnd"/>
+            <w:r>
+              <w:rPr>
+                <w:rFonts w:ascii="Consolas" w:eastAsia="Times New Roman" w:hAnsi="Consolas" w:cs="Times New Roman"/>
+                <w:color w:val="BBBBBB"/>
+                <w:sz w:val="14"/>
+                <w:szCs w:val="21"/>
+                <w:lang w:eastAsia="it-CH"/>
+              </w:rPr>
+              <w:t xml:space="preserve">: </w:t>
+            </w:r>
+            <w:proofErr w:type="spellStart"/>
+            <w:proofErr w:type="gramStart"/>
+            <w:r>
+              <w:rPr>
+                <w:rFonts w:ascii="Consolas" w:eastAsia="Times New Roman" w:hAnsi="Consolas" w:cs="Times New Roman"/>
+                <w:color w:val="4CEBFF"/>
+                <w:sz w:val="14"/>
+                <w:szCs w:val="21"/>
+                <w:lang w:eastAsia="it-CH"/>
+              </w:rPr>
+              <w:t>translate</w:t>
+            </w:r>
+            <w:proofErr w:type="spellEnd"/>
+            <w:r>
+              <w:rPr>
+                <w:rFonts w:ascii="Consolas" w:eastAsia="Times New Roman" w:hAnsi="Consolas" w:cs="Times New Roman"/>
+                <w:color w:val="BBBBBB"/>
+                <w:sz w:val="14"/>
+                <w:szCs w:val="21"/>
+                <w:lang w:eastAsia="it-CH"/>
+              </w:rPr>
+              <w:t>(</w:t>
+            </w:r>
+            <w:proofErr w:type="gramEnd"/>
+            <w:r>
+              <w:rPr>
+                <w:rFonts w:ascii="Consolas" w:eastAsia="Times New Roman" w:hAnsi="Consolas" w:cs="Times New Roman"/>
+                <w:color w:val="FF7733"/>
+                <w:sz w:val="14"/>
+                <w:szCs w:val="21"/>
+                <w:lang w:eastAsia="it-CH"/>
+              </w:rPr>
+              <w:t>-55%</w:t>
+            </w:r>
+            <w:r>
+              <w:rPr>
+                <w:rFonts w:ascii="Consolas" w:eastAsia="Times New Roman" w:hAnsi="Consolas" w:cs="Times New Roman"/>
+                <w:color w:val="7293C3"/>
+                <w:sz w:val="14"/>
+                <w:szCs w:val="21"/>
+                <w:lang w:eastAsia="it-CH"/>
+              </w:rPr>
+              <w:t>,</w:t>
+            </w:r>
+            <w:r>
+              <w:rPr>
+                <w:rFonts w:ascii="Consolas" w:eastAsia="Times New Roman" w:hAnsi="Consolas" w:cs="Times New Roman"/>
+                <w:color w:val="BBBBBB"/>
+                <w:sz w:val="14"/>
+                <w:szCs w:val="21"/>
+                <w:lang w:eastAsia="it-CH"/>
+              </w:rPr>
+              <w:t xml:space="preserve"> </w:t>
+            </w:r>
+            <w:r>
+              <w:rPr>
+                <w:rFonts w:ascii="Consolas" w:eastAsia="Times New Roman" w:hAnsi="Consolas" w:cs="Times New Roman"/>
+                <w:color w:val="FF7733"/>
+                <w:sz w:val="14"/>
+                <w:szCs w:val="21"/>
+                <w:lang w:eastAsia="it-CH"/>
+              </w:rPr>
+              <w:t>-50%</w:t>
+            </w:r>
+            <w:r>
+              <w:rPr>
+                <w:rFonts w:ascii="Consolas" w:eastAsia="Times New Roman" w:hAnsi="Consolas" w:cs="Times New Roman"/>
+                <w:color w:val="BBBBBB"/>
+                <w:sz w:val="14"/>
+                <w:szCs w:val="21"/>
+                <w:lang w:eastAsia="it-CH"/>
+              </w:rPr>
+              <w:t>);</w:t>
+            </w:r>
+          </w:p>
+          <w:p>
+            <w:pPr>
+              <w:shd w:val="clear" w:color="auto" w:fill="1B2738"/>
+              <w:spacing w:line="285" w:lineRule="atLeast"/>
+              <w:rPr>
+                <w:rFonts w:ascii="Consolas" w:eastAsia="Times New Roman" w:hAnsi="Consolas" w:cs="Times New Roman"/>
+                <w:color w:val="BBBBBB"/>
+                <w:sz w:val="14"/>
+                <w:szCs w:val="21"/>
+                <w:lang w:eastAsia="it-CH"/>
+              </w:rPr>
+            </w:pPr>
+          </w:p>
+          <w:p>
+            <w:pPr>
+              <w:shd w:val="clear" w:color="auto" w:fill="1B2738"/>
+              <w:spacing w:line="285" w:lineRule="atLeast"/>
+              <w:rPr>
+                <w:rFonts w:ascii="Consolas" w:eastAsia="Times New Roman" w:hAnsi="Consolas" w:cs="Times New Roman"/>
+                <w:color w:val="BBBBBB"/>
+                <w:sz w:val="14"/>
+                <w:szCs w:val="21"/>
+                <w:lang w:eastAsia="it-CH"/>
+              </w:rPr>
+            </w:pPr>
+            <w:r>
+              <w:rPr>
+                <w:rFonts w:ascii="Consolas" w:eastAsia="Times New Roman" w:hAnsi="Consolas" w:cs="Times New Roman"/>
+                <w:color w:val="BBBBBB"/>
+                <w:sz w:val="14"/>
+                <w:szCs w:val="21"/>
+                <w:lang w:eastAsia="it-CH"/>
+              </w:rPr>
+              <w:t xml:space="preserve">  </w:t>
+            </w:r>
+            <w:r>
+              <w:rPr>
+                <w:rFonts w:ascii="Consolas" w:eastAsia="Times New Roman" w:hAnsi="Consolas" w:cs="Times New Roman"/>
+                <w:color w:val="ABB2BF"/>
+                <w:sz w:val="14"/>
+                <w:szCs w:val="21"/>
+                <w:lang w:eastAsia="it-CH"/>
+              </w:rPr>
+              <w:t>background-color</w:t>
+            </w:r>
+            <w:r>
+              <w:rPr>
+                <w:rFonts w:ascii="Consolas" w:eastAsia="Times New Roman" w:hAnsi="Consolas" w:cs="Times New Roman"/>
+                <w:color w:val="BBBBBB"/>
+                <w:sz w:val="14"/>
+                <w:szCs w:val="21"/>
+                <w:lang w:eastAsia="it-CH"/>
+              </w:rPr>
+              <w:t xml:space="preserve">: </w:t>
+            </w:r>
+            <w:r>
+              <w:rPr>
+                <w:rFonts w:ascii="Consolas" w:eastAsia="Times New Roman" w:hAnsi="Consolas" w:cs="Times New Roman"/>
+                <w:color w:val="FF7733"/>
+                <w:sz w:val="14"/>
+                <w:szCs w:val="21"/>
+                <w:lang w:eastAsia="it-CH"/>
+              </w:rPr>
+              <w:t>none</w:t>
+            </w:r>
+            <w:r>
+              <w:rPr>
+                <w:rFonts w:ascii="Consolas" w:eastAsia="Times New Roman" w:hAnsi="Consolas" w:cs="Times New Roman"/>
+                <w:color w:val="BBBBBB"/>
+                <w:sz w:val="14"/>
+                <w:szCs w:val="21"/>
+                <w:lang w:eastAsia="it-CH"/>
+              </w:rPr>
+              <w:t>;</w:t>
+            </w:r>
+          </w:p>
+          <w:p>
+            <w:pPr>
+              <w:shd w:val="clear" w:color="auto" w:fill="1B2738"/>
+              <w:spacing w:line="285" w:lineRule="atLeast"/>
+              <w:rPr>
+                <w:rFonts w:ascii="Consolas" w:eastAsia="Times New Roman" w:hAnsi="Consolas" w:cs="Times New Roman"/>
+                <w:color w:val="BBBBBB"/>
+                <w:sz w:val="14"/>
+                <w:szCs w:val="21"/>
+                <w:lang w:eastAsia="it-CH"/>
+              </w:rPr>
+            </w:pPr>
+            <w:r>
+              <w:rPr>
+                <w:rFonts w:ascii="Consolas" w:eastAsia="Times New Roman" w:hAnsi="Consolas" w:cs="Times New Roman"/>
+                <w:color w:val="BBBBBB"/>
+                <w:sz w:val="14"/>
+                <w:szCs w:val="21"/>
+                <w:lang w:eastAsia="it-CH"/>
+              </w:rPr>
+              <w:t xml:space="preserve">  </w:t>
+            </w:r>
+            <w:r>
+              <w:rPr>
+                <w:rFonts w:ascii="Consolas" w:eastAsia="Times New Roman" w:hAnsi="Consolas" w:cs="Times New Roman"/>
+                <w:color w:val="ABB2BF"/>
+                <w:sz w:val="14"/>
+                <w:szCs w:val="21"/>
+                <w:lang w:eastAsia="it-CH"/>
+              </w:rPr>
+              <w:t>border</w:t>
+            </w:r>
+            <w:r>
+              <w:rPr>
+                <w:rFonts w:ascii="Consolas" w:eastAsia="Times New Roman" w:hAnsi="Consolas" w:cs="Times New Roman"/>
+                <w:color w:val="BBBBBB"/>
+                <w:sz w:val="14"/>
+                <w:szCs w:val="21"/>
+                <w:lang w:eastAsia="it-CH"/>
+              </w:rPr>
+              <w:t xml:space="preserve">: </w:t>
+            </w:r>
+            <w:r>
+              <w:rPr>
+                <w:rFonts w:ascii="Consolas" w:eastAsia="Times New Roman" w:hAnsi="Consolas" w:cs="Times New Roman"/>
+                <w:color w:val="FF7733"/>
+                <w:sz w:val="14"/>
+                <w:szCs w:val="21"/>
+                <w:lang w:eastAsia="it-CH"/>
+              </w:rPr>
+              <w:t>#F7F7F7</w:t>
+            </w:r>
+            <w:r>
+              <w:rPr>
+                <w:rFonts w:ascii="Consolas" w:eastAsia="Times New Roman" w:hAnsi="Consolas" w:cs="Times New Roman"/>
+                <w:color w:val="BBBBBB"/>
+                <w:sz w:val="14"/>
+                <w:szCs w:val="21"/>
+                <w:lang w:eastAsia="it-CH"/>
+              </w:rPr>
+              <w:t xml:space="preserve"> </w:t>
+            </w:r>
+            <w:r>
+              <w:rPr>
+                <w:rFonts w:ascii="Consolas" w:eastAsia="Times New Roman" w:hAnsi="Consolas" w:cs="Times New Roman"/>
+                <w:color w:val="FF7733"/>
+                <w:sz w:val="14"/>
+                <w:szCs w:val="21"/>
+                <w:lang w:eastAsia="it-CH"/>
+              </w:rPr>
+              <w:t>5px</w:t>
+            </w:r>
+            <w:r>
+              <w:rPr>
+                <w:rFonts w:ascii="Consolas" w:eastAsia="Times New Roman" w:hAnsi="Consolas" w:cs="Times New Roman"/>
+                <w:color w:val="BBBBBB"/>
+                <w:sz w:val="14"/>
+                <w:szCs w:val="21"/>
+                <w:lang w:eastAsia="it-CH"/>
+              </w:rPr>
+              <w:t xml:space="preserve"> </w:t>
+            </w:r>
+            <w:proofErr w:type="spellStart"/>
+            <w:r>
+              <w:rPr>
+                <w:rFonts w:ascii="Consolas" w:eastAsia="Times New Roman" w:hAnsi="Consolas" w:cs="Times New Roman"/>
+                <w:color w:val="FF7733"/>
+                <w:sz w:val="14"/>
+                <w:szCs w:val="21"/>
+                <w:lang w:eastAsia="it-CH"/>
+              </w:rPr>
+              <w:t>solid</w:t>
+            </w:r>
+            <w:proofErr w:type="spellEnd"/>
+            <w:r>
+              <w:rPr>
+                <w:rFonts w:ascii="Consolas" w:eastAsia="Times New Roman" w:hAnsi="Consolas" w:cs="Times New Roman"/>
+                <w:color w:val="BBBBBB"/>
+                <w:sz w:val="14"/>
+                <w:szCs w:val="21"/>
+                <w:lang w:eastAsia="it-CH"/>
+              </w:rPr>
+              <w:t>;</w:t>
+            </w:r>
+          </w:p>
+          <w:p>
+            <w:pPr>
+              <w:shd w:val="clear" w:color="auto" w:fill="1B2738"/>
+              <w:spacing w:line="285" w:lineRule="atLeast"/>
+              <w:rPr>
+                <w:rFonts w:ascii="Consolas" w:eastAsia="Times New Roman" w:hAnsi="Consolas" w:cs="Times New Roman"/>
+                <w:color w:val="BBBBBB"/>
+                <w:sz w:val="14"/>
+                <w:szCs w:val="21"/>
+                <w:lang w:eastAsia="it-CH"/>
+              </w:rPr>
+            </w:pPr>
+            <w:r>
+              <w:rPr>
+                <w:rFonts w:ascii="Consolas" w:eastAsia="Times New Roman" w:hAnsi="Consolas" w:cs="Times New Roman"/>
+                <w:color w:val="BBBBBB"/>
+                <w:sz w:val="14"/>
+                <w:szCs w:val="21"/>
+                <w:lang w:eastAsia="it-CH"/>
+              </w:rPr>
+              <w:t xml:space="preserve">  </w:t>
+            </w:r>
+            <w:proofErr w:type="spellStart"/>
+            <w:r>
+              <w:rPr>
+                <w:rFonts w:ascii="Consolas" w:eastAsia="Times New Roman" w:hAnsi="Consolas" w:cs="Times New Roman"/>
+                <w:color w:val="ABB2BF"/>
+                <w:sz w:val="14"/>
+                <w:szCs w:val="21"/>
+                <w:lang w:eastAsia="it-CH"/>
+              </w:rPr>
+              <w:t>max-width</w:t>
+            </w:r>
+            <w:proofErr w:type="spellEnd"/>
+            <w:r>
+              <w:rPr>
+                <w:rFonts w:ascii="Consolas" w:eastAsia="Times New Roman" w:hAnsi="Consolas" w:cs="Times New Roman"/>
+                <w:color w:val="BBBBBB"/>
+                <w:sz w:val="14"/>
+                <w:szCs w:val="21"/>
+                <w:lang w:eastAsia="it-CH"/>
+              </w:rPr>
+              <w:t xml:space="preserve">: </w:t>
+            </w:r>
+            <w:r>
+              <w:rPr>
+                <w:rFonts w:ascii="Consolas" w:eastAsia="Times New Roman" w:hAnsi="Consolas" w:cs="Times New Roman"/>
+                <w:color w:val="FF7733"/>
+                <w:sz w:val="14"/>
+                <w:szCs w:val="21"/>
+                <w:lang w:eastAsia="it-CH"/>
+              </w:rPr>
+              <w:t>170vh</w:t>
+            </w:r>
+            <w:r>
+              <w:rPr>
+                <w:rFonts w:ascii="Consolas" w:eastAsia="Times New Roman" w:hAnsi="Consolas" w:cs="Times New Roman"/>
+                <w:color w:val="BBBBBB"/>
+                <w:sz w:val="14"/>
+                <w:szCs w:val="21"/>
+                <w:lang w:eastAsia="it-CH"/>
+              </w:rPr>
+              <w:t>;</w:t>
+            </w:r>
+          </w:p>
+          <w:p>
+            <w:pPr>
+              <w:shd w:val="clear" w:color="auto" w:fill="1B2738"/>
+              <w:spacing w:line="285" w:lineRule="atLeast"/>
+              <w:rPr>
+                <w:rFonts w:ascii="Consolas" w:eastAsia="Times New Roman" w:hAnsi="Consolas" w:cs="Times New Roman"/>
+                <w:color w:val="BBBBBB"/>
+                <w:sz w:val="14"/>
+                <w:szCs w:val="21"/>
+                <w:lang w:eastAsia="it-CH"/>
+              </w:rPr>
+            </w:pPr>
+            <w:r>
+              <w:rPr>
+                <w:rFonts w:ascii="Consolas" w:eastAsia="Times New Roman" w:hAnsi="Consolas" w:cs="Times New Roman"/>
+                <w:color w:val="BBBBBB"/>
+                <w:sz w:val="14"/>
+                <w:szCs w:val="21"/>
+                <w:lang w:eastAsia="it-CH"/>
+              </w:rPr>
+              <w:t xml:space="preserve">  </w:t>
+            </w:r>
+            <w:proofErr w:type="spellStart"/>
+            <w:r>
+              <w:rPr>
+                <w:rFonts w:ascii="Consolas" w:eastAsia="Times New Roman" w:hAnsi="Consolas" w:cs="Times New Roman"/>
+                <w:color w:val="ABB2BF"/>
+                <w:sz w:val="14"/>
+                <w:szCs w:val="21"/>
+                <w:lang w:eastAsia="it-CH"/>
+              </w:rPr>
+              <w:t>max-height</w:t>
+            </w:r>
+            <w:proofErr w:type="spellEnd"/>
+            <w:r>
+              <w:rPr>
+                <w:rFonts w:ascii="Consolas" w:eastAsia="Times New Roman" w:hAnsi="Consolas" w:cs="Times New Roman"/>
+                <w:color w:val="BBBBBB"/>
+                <w:sz w:val="14"/>
+                <w:szCs w:val="21"/>
+                <w:lang w:eastAsia="it-CH"/>
+              </w:rPr>
+              <w:t xml:space="preserve">: </w:t>
+            </w:r>
+            <w:r>
+              <w:rPr>
+                <w:rFonts w:ascii="Consolas" w:eastAsia="Times New Roman" w:hAnsi="Consolas" w:cs="Times New Roman"/>
+                <w:color w:val="FF7733"/>
+                <w:sz w:val="14"/>
+                <w:szCs w:val="21"/>
+                <w:lang w:eastAsia="it-CH"/>
+              </w:rPr>
+              <w:t>80vh</w:t>
+            </w:r>
+            <w:r>
+              <w:rPr>
+                <w:rFonts w:ascii="Consolas" w:eastAsia="Times New Roman" w:hAnsi="Consolas" w:cs="Times New Roman"/>
+                <w:color w:val="BBBBBB"/>
+                <w:sz w:val="14"/>
+                <w:szCs w:val="21"/>
+                <w:lang w:eastAsia="it-CH"/>
+              </w:rPr>
+              <w:t>;</w:t>
+            </w:r>
+          </w:p>
+          <w:p>
+            <w:pPr>
+              <w:shd w:val="clear" w:color="auto" w:fill="1B2738"/>
+              <w:spacing w:line="285" w:lineRule="atLeast"/>
+              <w:rPr>
+                <w:rFonts w:ascii="Consolas" w:eastAsia="Times New Roman" w:hAnsi="Consolas" w:cs="Times New Roman"/>
+                <w:color w:val="BBBBBB"/>
+                <w:sz w:val="14"/>
+                <w:szCs w:val="21"/>
+                <w:lang w:eastAsia="it-CH"/>
+              </w:rPr>
+            </w:pPr>
+            <w:r>
+              <w:rPr>
+                <w:rFonts w:ascii="Consolas" w:eastAsia="Times New Roman" w:hAnsi="Consolas" w:cs="Times New Roman"/>
+                <w:color w:val="BBBBBB"/>
+                <w:sz w:val="14"/>
+                <w:szCs w:val="21"/>
+                <w:lang w:eastAsia="it-CH"/>
+              </w:rPr>
+              <w:t>}</w:t>
+            </w:r>
+          </w:p>
+          <w:p>
+            <w:pPr>
+              <w:rPr>
+                <w:rFonts w:ascii="Arial" w:hAnsi="Arial" w:cs="Arial"/>
+              </w:rPr>
+            </w:pPr>
+            <w:r>
+              <w:rPr>
+                <w:rFonts w:ascii="Arial" w:hAnsi="Arial" w:cs="Arial"/>
+              </w:rPr>
+              <w:t xml:space="preserve"> </w:t>
+            </w:r>
           </w:p>
           <w:p>
             <w:pPr>
@@ -4533,7 +5989,6 @@
     <w:rsid w:val="00917E6C"/>
     <w:rsid w:val="00923218"/>
     <w:rsid w:val="00925A3A"/>
-    <w:rsid w:val="00926F34"/>
     <w:rsid w:val="0095694A"/>
     <w:rsid w:val="00997E7D"/>
     <w:rsid w:val="009D5B0A"/>
@@ -4562,6 +6017,7 @@
     <w:rsid w:val="00D07130"/>
     <w:rsid w:val="00D07A71"/>
     <w:rsid w:val="00D45718"/>
+    <w:rsid w:val="00D559FA"/>
     <w:rsid w:val="00D6666A"/>
     <w:rsid w:val="00D81F90"/>
     <w:rsid w:val="00DD4DB7"/>
@@ -5377,7 +6833,7 @@
 </file>
 
 <file path=customXml/itemProps1.xml><?xml version="1.0" encoding="utf-8"?>
-<ds:datastoreItem xmlns:ds="http://schemas.openxmlformats.org/officeDocument/2006/customXml" ds:itemID="{ECB086C2-6C3D-4EF7-B472-D1603DE124DF}">
+<ds:datastoreItem xmlns:ds="http://schemas.openxmlformats.org/officeDocument/2006/customXml" ds:itemID="{A20917E5-1894-429F-967E-C28E3629F88A}">
   <ds:schemaRefs>
     <ds:schemaRef ds:uri="http://schemas.openxmlformats.org/officeDocument/2006/bibliography"/>
   </ds:schemaRefs>

</xml_diff>

<commit_message>
Inizio collegamento puntini e diario
</commit_message>
<xml_diff>
--- a/4_Diari/2023-09-22_alexandru.ciobanu.docx
+++ b/4_Diari/2023-09-22_alexandru.ciobanu.docx
@@ -283,6 +283,19 @@
               <w:t>Grandezza dei puntini cambiabile dall’utente.</w:t>
             </w:r>
           </w:p>
+          <w:p>
+            <w:pPr>
+              <w:rPr>
+                <w:rFonts w:ascii="Arial" w:hAnsi="Arial" w:cs="Arial"/>
+              </w:rPr>
+            </w:pPr>
+            <w:r>
+              <w:rPr>
+                <w:rFonts w:ascii="Arial" w:hAnsi="Arial" w:cs="Arial"/>
+              </w:rPr>
+              <w:t>Possibilità di vedere i puntini collegati.</w:t>
+            </w:r>
+          </w:p>
         </w:tc>
       </w:tr>
       <w:bookmarkEnd w:id="0"/>
@@ -897,8 +910,6 @@
               </w:rPr>
               <w:t xml:space="preserve"> a centrare tutto:</w:t>
             </w:r>
-            <w:bookmarkStart w:id="3" w:name="_GoBack"/>
-            <w:bookmarkEnd w:id="3"/>
           </w:p>
           <w:p>
             <w:pPr>
@@ -2309,6 +2320,7 @@
               <w:rPr>
                 <w:rFonts w:ascii="Arial" w:hAnsi="Arial" w:cs="Arial"/>
               </w:rPr>
+              <w:lastRenderedPageBreak/>
               <w:t xml:space="preserve"> </w:t>
             </w:r>
           </w:p>
@@ -2370,6 +2382,12 @@
                 <w:rFonts w:ascii="Arial" w:hAnsi="Arial" w:cs="Arial"/>
               </w:rPr>
             </w:pPr>
+            <w:r>
+              <w:rPr>
+                <w:rFonts w:ascii="Arial" w:hAnsi="Arial" w:cs="Arial"/>
+              </w:rPr>
+              <w:t>Avanti</w:t>
+            </w:r>
           </w:p>
         </w:tc>
       </w:tr>
@@ -2422,6 +2440,30 @@
                 <w:rFonts w:ascii="Arial" w:hAnsi="Arial" w:cs="Arial"/>
               </w:rPr>
             </w:pPr>
+            <w:r>
+              <w:rPr>
+                <w:rFonts w:ascii="Arial" w:hAnsi="Arial" w:cs="Arial"/>
+              </w:rPr>
+              <w:t>Fare che i collegamenti rimangono quando sposto i puntini, cambiare la grandezza di un puntino anche dopo averlo messo, f</w:t>
+            </w:r>
+            <w:r>
+              <w:rPr>
+                <w:rFonts w:ascii="Arial" w:hAnsi="Arial" w:cs="Arial"/>
+              </w:rPr>
+              <w:t>inire</w:t>
+            </w:r>
+            <w:r>
+              <w:rPr>
+                <w:rFonts w:ascii="Arial" w:hAnsi="Arial" w:cs="Arial"/>
+              </w:rPr>
+              <w:t xml:space="preserve"> i layer</w:t>
+            </w:r>
+            <w:r>
+              <w:rPr>
+                <w:rFonts w:ascii="Arial" w:hAnsi="Arial" w:cs="Arial"/>
+              </w:rPr>
+              <w:t xml:space="preserve"> e iniziare le funzioni di disegno.</w:t>
+            </w:r>
           </w:p>
         </w:tc>
       </w:tr>
@@ -2432,6 +2474,8 @@
           <w:rFonts w:ascii="Arial" w:hAnsi="Arial" w:cs="Arial"/>
         </w:rPr>
       </w:pPr>
+      <w:bookmarkStart w:id="3" w:name="_GoBack"/>
+      <w:bookmarkEnd w:id="3"/>
     </w:p>
     <w:sectPr>
       <w:headerReference w:type="default" r:id="rId8"/>
@@ -6017,7 +6061,6 @@
     <w:rsid w:val="00D07130"/>
     <w:rsid w:val="00D07A71"/>
     <w:rsid w:val="00D45718"/>
-    <w:rsid w:val="00D559FA"/>
     <w:rsid w:val="00D6666A"/>
     <w:rsid w:val="00D81F90"/>
     <w:rsid w:val="00DD4DB7"/>
@@ -6033,6 +6076,7 @@
     <w:rsid w:val="00EB36D6"/>
     <w:rsid w:val="00EC6CCE"/>
     <w:rsid w:val="00EE4297"/>
+    <w:rsid w:val="00F0065C"/>
     <w:rsid w:val="00F1629B"/>
     <w:rsid w:val="00F53A00"/>
     <w:rsid w:val="00F902BF"/>
@@ -6833,7 +6877,7 @@
 </file>
 
 <file path=customXml/itemProps1.xml><?xml version="1.0" encoding="utf-8"?>
-<ds:datastoreItem xmlns:ds="http://schemas.openxmlformats.org/officeDocument/2006/customXml" ds:itemID="{A20917E5-1894-429F-967E-C28E3629F88A}">
+<ds:datastoreItem xmlns:ds="http://schemas.openxmlformats.org/officeDocument/2006/customXml" ds:itemID="{1CD79F03-8219-4A1E-A4DF-C51D40CADBC3}">
   <ds:schemaRefs>
     <ds:schemaRef ds:uri="http://schemas.openxmlformats.org/officeDocument/2006/bibliography"/>
   </ds:schemaRefs>

</xml_diff>